<commit_message>
Update Functional Requirements document
</commit_message>
<xml_diff>
--- a/dev-docs/sotd-FunctionalRequirements.docx
+++ b/dev-docs/sotd-FunctionalRequirements.docx
@@ -1,6 +1,6 @@
 
 <file path=word/document.xml><?xml version="1.0" encoding="utf-8"?>
-<w:document xmlns:o="urn:schemas-microsoft-com:office:office" xmlns:r="http://schemas.openxmlformats.org/officeDocument/2006/relationships" xmlns:v="urn:schemas-microsoft-com:vml" xmlns:w="http://schemas.openxmlformats.org/wordprocessingml/2006/main" xmlns:w10="urn:schemas-microsoft-com:office:word" xmlns:wp="http://schemas.openxmlformats.org/drawingml/2006/wordprocessingDrawing" xmlns:wps="http://schemas.microsoft.com/office/word/2010/wordprocessingShape" xmlns:wpg="http://schemas.microsoft.com/office/word/2010/wordprocessingGroup" xmlns:mc="http://schemas.openxmlformats.org/markup-compatibility/2006" xmlns:wp14="http://schemas.microsoft.com/office/word/2010/wordprocessingDrawing" xmlns:w14="http://schemas.microsoft.com/office/word/2010/wordml" mc:Ignorable="w14 wp14">
+<w:document xmlns:o="urn:schemas-microsoft-com:office:office" xmlns:r="http://schemas.openxmlformats.org/officeDocument/2006/relationships" xmlns:v="urn:schemas-microsoft-com:vml" xmlns:w="http://schemas.openxmlformats.org/wordprocessingml/2006/main" xmlns:w10="urn:schemas-microsoft-com:office:word" xmlns:wp="http://schemas.openxmlformats.org/drawingml/2006/wordprocessingDrawing" xmlns:wps="http://schemas.microsoft.com/office/word/2010/wordprocessingShape" xmlns:wpg="http://schemas.microsoft.com/office/word/2010/wordprocessingGroup" xmlns:mc="http://schemas.openxmlformats.org/markup-compatibility/2006" xmlns:wp14="http://schemas.microsoft.com/office/word/2010/wordprocessingDrawing" xmlns:w14="http://schemas.microsoft.com/office/word/2010/wordml" xmlns:w15="http://schemas.microsoft.com/office/word/2012/wordml" mc:Ignorable="w14 wp14 w15">
   <w:body>
     <w:p>
       <w:pPr>
@@ -45,7 +45,6 @@
         <w:jc w:val="left"/>
         <w:rPr>
           <w:rFonts w:ascii="Times New Roman" w:hAnsi="Times New Roman"/>
-          <w:b w:val="false"/>
           <w:b w:val="false"/>
           <w:bCs w:val="false"/>
           <w:i/>
@@ -102,44 +101,94 @@
               <w:rPr>
                 <w:rFonts w:ascii="Times New Roman" w:hAnsi="Times New Roman"/>
                 <w:b/>
+                <w:bCs/>
+                <w:i w:val="false"/>
+                <w:i w:val="false"/>
+                <w:iCs w:val="false"/>
+                <w:strike w:val="false"/>
+                <w:dstrike w:val="false"/>
+                <w:outline w:val="false"/>
+                <w:shadow w:val="false"/>
+                <w:color w:val="000000"/>
+                <w:sz w:val="24"/>
+                <w:szCs w:val="24"/>
+                <w:u w:val="none"/>
+              </w:rPr>
+            </w:pPr>
+            <w:r>
+              <w:rPr>
+                <w:rFonts w:ascii="Times New Roman" w:hAnsi="Times New Roman"/>
                 <w:b/>
                 <w:bCs/>
                 <w:i w:val="false"/>
-                <w:i w:val="false"/>
-                <w:iCs w:val="false"/>
-                <w:strike w:val="false"/>
-                <w:dstrike w:val="false"/>
-                <w:outline w:val="false"/>
-                <w:shadow w:val="false"/>
-                <w:color w:val="000000"/>
-                <w:sz w:val="24"/>
-                <w:szCs w:val="24"/>
-                <w:u w:val="none"/>
-              </w:rPr>
-            </w:pPr>
-            <w:r>
+                <w:iCs w:val="false"/>
+                <w:strike w:val="false"/>
+                <w:dstrike w:val="false"/>
+                <w:outline w:val="false"/>
+                <w:shadow w:val="false"/>
+                <w:color w:val="000000"/>
+                <w:sz w:val="24"/>
+                <w:szCs w:val="24"/>
+                <w:u w:val="none"/>
+              </w:rPr>
+              <w:t>Version</w:t>
+            </w:r>
+          </w:p>
+        </w:tc>
+        <w:tc>
+          <w:tcPr>
+            <w:tcW w:w="1799" w:type="dxa"/>
+            <w:tcBorders>
+              <w:top w:val="single" w:sz="16" w:space="0" w:color="000000"/>
+              <w:bottom w:val="single" w:sz="6" w:space="0" w:color="000000"/>
+            </w:tcBorders>
+          </w:tcPr>
+          <w:p>
+            <w:pPr>
+              <w:pStyle w:val="TableContents"/>
+              <w:widowControl w:val="false"/>
+              <w:bidi w:val="0"/>
+              <w:jc w:val="left"/>
               <w:rPr>
                 <w:rFonts w:ascii="Times New Roman" w:hAnsi="Times New Roman"/>
                 <w:b/>
                 <w:bCs/>
                 <w:i w:val="false"/>
-                <w:iCs w:val="false"/>
-                <w:strike w:val="false"/>
-                <w:dstrike w:val="false"/>
-                <w:outline w:val="false"/>
-                <w:shadow w:val="false"/>
-                <w:color w:val="000000"/>
-                <w:sz w:val="24"/>
-                <w:szCs w:val="24"/>
-                <w:u w:val="none"/>
-              </w:rPr>
-              <w:t>Version</w:t>
-            </w:r>
-          </w:p>
-        </w:tc>
-        <w:tc>
-          <w:tcPr>
-            <w:tcW w:w="1799" w:type="dxa"/>
+                <w:i w:val="false"/>
+                <w:iCs w:val="false"/>
+                <w:strike w:val="false"/>
+                <w:dstrike w:val="false"/>
+                <w:outline w:val="false"/>
+                <w:shadow w:val="false"/>
+                <w:color w:val="000000"/>
+                <w:sz w:val="24"/>
+                <w:szCs w:val="24"/>
+                <w:u w:val="none"/>
+              </w:rPr>
+            </w:pPr>
+            <w:r>
+              <w:rPr>
+                <w:rFonts w:ascii="Times New Roman" w:hAnsi="Times New Roman"/>
+                <w:b/>
+                <w:bCs/>
+                <w:i w:val="false"/>
+                <w:iCs w:val="false"/>
+                <w:strike w:val="false"/>
+                <w:dstrike w:val="false"/>
+                <w:outline w:val="false"/>
+                <w:shadow w:val="false"/>
+                <w:color w:val="000000"/>
+                <w:sz w:val="24"/>
+                <w:szCs w:val="24"/>
+                <w:u w:val="none"/>
+              </w:rPr>
+              <w:t>Date</w:t>
+            </w:r>
+          </w:p>
+        </w:tc>
+        <w:tc>
+          <w:tcPr>
+            <w:tcW w:w="2700" w:type="dxa"/>
             <w:tcBorders>
               <w:top w:val="single" w:sz="16" w:space="0" w:color="000000"/>
               <w:bottom w:val="single" w:sz="6" w:space="0" w:color="000000"/>
@@ -154,44 +203,43 @@
               <w:rPr>
                 <w:rFonts w:ascii="Times New Roman" w:hAnsi="Times New Roman"/>
                 <w:b/>
+                <w:bCs/>
+                <w:i w:val="false"/>
+                <w:i w:val="false"/>
+                <w:iCs w:val="false"/>
+                <w:strike w:val="false"/>
+                <w:dstrike w:val="false"/>
+                <w:outline w:val="false"/>
+                <w:shadow w:val="false"/>
+                <w:color w:val="000000"/>
+                <w:sz w:val="24"/>
+                <w:szCs w:val="24"/>
+                <w:u w:val="none"/>
+              </w:rPr>
+            </w:pPr>
+            <w:r>
+              <w:rPr>
+                <w:rFonts w:ascii="Times New Roman" w:hAnsi="Times New Roman"/>
                 <w:b/>
                 <w:bCs/>
                 <w:i w:val="false"/>
-                <w:i w:val="false"/>
-                <w:iCs w:val="false"/>
-                <w:strike w:val="false"/>
-                <w:dstrike w:val="false"/>
-                <w:outline w:val="false"/>
-                <w:shadow w:val="false"/>
-                <w:color w:val="000000"/>
-                <w:sz w:val="24"/>
-                <w:szCs w:val="24"/>
-                <w:u w:val="none"/>
-              </w:rPr>
-            </w:pPr>
-            <w:r>
-              <w:rPr>
-                <w:rFonts w:ascii="Times New Roman" w:hAnsi="Times New Roman"/>
-                <w:b/>
-                <w:bCs/>
-                <w:i w:val="false"/>
-                <w:iCs w:val="false"/>
-                <w:strike w:val="false"/>
-                <w:dstrike w:val="false"/>
-                <w:outline w:val="false"/>
-                <w:shadow w:val="false"/>
-                <w:color w:val="000000"/>
-                <w:sz w:val="24"/>
-                <w:szCs w:val="24"/>
-                <w:u w:val="none"/>
-              </w:rPr>
-              <w:t>Date</w:t>
-            </w:r>
-          </w:p>
-        </w:tc>
-        <w:tc>
-          <w:tcPr>
-            <w:tcW w:w="2700" w:type="dxa"/>
+                <w:iCs w:val="false"/>
+                <w:strike w:val="false"/>
+                <w:dstrike w:val="false"/>
+                <w:outline w:val="false"/>
+                <w:shadow w:val="false"/>
+                <w:color w:val="000000"/>
+                <w:sz w:val="24"/>
+                <w:szCs w:val="24"/>
+                <w:u w:val="none"/>
+              </w:rPr>
+              <w:t>Author</w:t>
+            </w:r>
+          </w:p>
+        </w:tc>
+        <w:tc>
+          <w:tcPr>
+            <w:tcW w:w="4305" w:type="dxa"/>
             <w:tcBorders>
               <w:top w:val="single" w:sz="16" w:space="0" w:color="000000"/>
               <w:bottom w:val="single" w:sz="6" w:space="0" w:color="000000"/>
@@ -205,59 +253,6 @@
               <w:jc w:val="left"/>
               <w:rPr>
                 <w:rFonts w:ascii="Times New Roman" w:hAnsi="Times New Roman"/>
-                <w:b/>
-                <w:b/>
-                <w:bCs/>
-                <w:i w:val="false"/>
-                <w:i w:val="false"/>
-                <w:iCs w:val="false"/>
-                <w:strike w:val="false"/>
-                <w:dstrike w:val="false"/>
-                <w:outline w:val="false"/>
-                <w:shadow w:val="false"/>
-                <w:color w:val="000000"/>
-                <w:sz w:val="24"/>
-                <w:szCs w:val="24"/>
-                <w:u w:val="none"/>
-              </w:rPr>
-            </w:pPr>
-            <w:r>
-              <w:rPr>
-                <w:rFonts w:ascii="Times New Roman" w:hAnsi="Times New Roman"/>
-                <w:b/>
-                <w:bCs/>
-                <w:i w:val="false"/>
-                <w:iCs w:val="false"/>
-                <w:strike w:val="false"/>
-                <w:dstrike w:val="false"/>
-                <w:outline w:val="false"/>
-                <w:shadow w:val="false"/>
-                <w:color w:val="000000"/>
-                <w:sz w:val="24"/>
-                <w:szCs w:val="24"/>
-                <w:u w:val="none"/>
-              </w:rPr>
-              <w:t>Author</w:t>
-            </w:r>
-          </w:p>
-        </w:tc>
-        <w:tc>
-          <w:tcPr>
-            <w:tcW w:w="4305" w:type="dxa"/>
-            <w:tcBorders>
-              <w:top w:val="single" w:sz="16" w:space="0" w:color="000000"/>
-              <w:bottom w:val="single" w:sz="6" w:space="0" w:color="000000"/>
-            </w:tcBorders>
-          </w:tcPr>
-          <w:p>
-            <w:pPr>
-              <w:pStyle w:val="TableContents"/>
-              <w:widowControl w:val="false"/>
-              <w:bidi w:val="0"/>
-              <w:jc w:val="left"/>
-              <w:rPr>
-                <w:rFonts w:ascii="Times New Roman" w:hAnsi="Times New Roman"/>
-                <w:b/>
                 <w:b/>
                 <w:bCs/>
                 <w:i w:val="false"/>
@@ -313,7 +308,6 @@
               <w:rPr>
                 <w:rFonts w:ascii="Times New Roman" w:hAnsi="Times New Roman"/>
                 <w:b w:val="false"/>
-                <w:b w:val="false"/>
                 <w:bCs w:val="false"/>
                 <w:i w:val="false"/>
                 <w:i w:val="false"/>
@@ -365,7 +359,6 @@
               <w:rPr>
                 <w:rFonts w:ascii="Times New Roman" w:hAnsi="Times New Roman"/>
                 <w:b w:val="false"/>
-                <w:b w:val="false"/>
                 <w:bCs w:val="false"/>
                 <w:i w:val="false"/>
                 <w:i w:val="false"/>
@@ -417,7 +410,6 @@
               <w:rPr>
                 <w:rFonts w:ascii="Times New Roman" w:hAnsi="Times New Roman"/>
                 <w:b w:val="false"/>
-                <w:b w:val="false"/>
                 <w:bCs w:val="false"/>
                 <w:i w:val="false"/>
                 <w:i w:val="false"/>
@@ -468,7 +460,6 @@
               <w:jc w:val="left"/>
               <w:rPr>
                 <w:rFonts w:ascii="Times New Roman" w:hAnsi="Times New Roman"/>
-                <w:b w:val="false"/>
                 <w:b w:val="false"/>
                 <w:bCs w:val="false"/>
                 <w:i w:val="false"/>
@@ -524,37 +515,37 @@
               <w:rPr>
                 <w:rFonts w:ascii="Times New Roman" w:hAnsi="Times New Roman"/>
                 <w:b w:val="false"/>
-                <w:b w:val="false"/>
-                <w:bCs w:val="false"/>
-                <w:i w:val="false"/>
-                <w:i w:val="false"/>
-                <w:iCs w:val="false"/>
-                <w:strike w:val="false"/>
-                <w:dstrike w:val="false"/>
-                <w:outline w:val="false"/>
-                <w:shadow w:val="false"/>
-                <w:color w:val="000000"/>
-                <w:sz w:val="24"/>
-                <w:szCs w:val="24"/>
-                <w:u w:val="none"/>
-              </w:rPr>
-            </w:pPr>
-            <w:r>
-              <w:rPr>
-                <w:rFonts w:ascii="Times New Roman" w:hAnsi="Times New Roman"/>
-                <w:b w:val="false"/>
-                <w:bCs w:val="false"/>
-                <w:i w:val="false"/>
-                <w:iCs w:val="false"/>
-                <w:strike w:val="false"/>
-                <w:dstrike w:val="false"/>
-                <w:outline w:val="false"/>
-                <w:shadow w:val="false"/>
-                <w:color w:val="000000"/>
-                <w:sz w:val="24"/>
-                <w:szCs w:val="24"/>
-                <w:u w:val="none"/>
-              </w:rPr>
+                <w:bCs w:val="false"/>
+                <w:i w:val="false"/>
+                <w:i w:val="false"/>
+                <w:iCs w:val="false"/>
+                <w:strike w:val="false"/>
+                <w:dstrike w:val="false"/>
+                <w:outline w:val="false"/>
+                <w:shadow w:val="false"/>
+                <w:color w:val="000000"/>
+                <w:sz w:val="24"/>
+                <w:szCs w:val="24"/>
+                <w:u w:val="none"/>
+              </w:rPr>
+            </w:pPr>
+            <w:r>
+              <w:rPr>
+                <w:rFonts w:ascii="Times New Roman" w:hAnsi="Times New Roman"/>
+                <w:b w:val="false"/>
+                <w:bCs w:val="false"/>
+                <w:i w:val="false"/>
+                <w:iCs w:val="false"/>
+                <w:strike w:val="false"/>
+                <w:dstrike w:val="false"/>
+                <w:outline w:val="false"/>
+                <w:shadow w:val="false"/>
+                <w:color w:val="000000"/>
+                <w:sz w:val="24"/>
+                <w:szCs w:val="24"/>
+                <w:u w:val="none"/>
+              </w:rPr>
+              <w:t>1.1</w:t>
             </w:r>
           </w:p>
         </w:tc>
@@ -575,37 +566,37 @@
               <w:rPr>
                 <w:rFonts w:ascii="Times New Roman" w:hAnsi="Times New Roman"/>
                 <w:b w:val="false"/>
-                <w:b w:val="false"/>
-                <w:bCs w:val="false"/>
-                <w:i w:val="false"/>
-                <w:i w:val="false"/>
-                <w:iCs w:val="false"/>
-                <w:strike w:val="false"/>
-                <w:dstrike w:val="false"/>
-                <w:outline w:val="false"/>
-                <w:shadow w:val="false"/>
-                <w:color w:val="000000"/>
-                <w:sz w:val="24"/>
-                <w:szCs w:val="24"/>
-                <w:u w:val="none"/>
-              </w:rPr>
-            </w:pPr>
-            <w:r>
-              <w:rPr>
-                <w:rFonts w:ascii="Times New Roman" w:hAnsi="Times New Roman"/>
-                <w:b w:val="false"/>
-                <w:bCs w:val="false"/>
-                <w:i w:val="false"/>
-                <w:iCs w:val="false"/>
-                <w:strike w:val="false"/>
-                <w:dstrike w:val="false"/>
-                <w:outline w:val="false"/>
-                <w:shadow w:val="false"/>
-                <w:color w:val="000000"/>
-                <w:sz w:val="24"/>
-                <w:szCs w:val="24"/>
-                <w:u w:val="none"/>
-              </w:rPr>
+                <w:bCs w:val="false"/>
+                <w:i w:val="false"/>
+                <w:i w:val="false"/>
+                <w:iCs w:val="false"/>
+                <w:strike w:val="false"/>
+                <w:dstrike w:val="false"/>
+                <w:outline w:val="false"/>
+                <w:shadow w:val="false"/>
+                <w:color w:val="000000"/>
+                <w:sz w:val="24"/>
+                <w:szCs w:val="24"/>
+                <w:u w:val="none"/>
+              </w:rPr>
+            </w:pPr>
+            <w:r>
+              <w:rPr>
+                <w:rFonts w:ascii="Times New Roman" w:hAnsi="Times New Roman"/>
+                <w:b w:val="false"/>
+                <w:bCs w:val="false"/>
+                <w:i w:val="false"/>
+                <w:iCs w:val="false"/>
+                <w:strike w:val="false"/>
+                <w:dstrike w:val="false"/>
+                <w:outline w:val="false"/>
+                <w:shadow w:val="false"/>
+                <w:color w:val="000000"/>
+                <w:sz w:val="24"/>
+                <w:szCs w:val="24"/>
+                <w:u w:val="none"/>
+              </w:rPr>
+              <w:t>04/26/2024</w:t>
             </w:r>
           </w:p>
         </w:tc>
@@ -626,37 +617,37 @@
               <w:rPr>
                 <w:rFonts w:ascii="Times New Roman" w:hAnsi="Times New Roman"/>
                 <w:b w:val="false"/>
-                <w:b w:val="false"/>
-                <w:bCs w:val="false"/>
-                <w:i w:val="false"/>
-                <w:i w:val="false"/>
-                <w:iCs w:val="false"/>
-                <w:strike w:val="false"/>
-                <w:dstrike w:val="false"/>
-                <w:outline w:val="false"/>
-                <w:shadow w:val="false"/>
-                <w:color w:val="000000"/>
-                <w:sz w:val="24"/>
-                <w:szCs w:val="24"/>
-                <w:u w:val="none"/>
-              </w:rPr>
-            </w:pPr>
-            <w:r>
-              <w:rPr>
-                <w:rFonts w:ascii="Times New Roman" w:hAnsi="Times New Roman"/>
-                <w:b w:val="false"/>
-                <w:bCs w:val="false"/>
-                <w:i w:val="false"/>
-                <w:iCs w:val="false"/>
-                <w:strike w:val="false"/>
-                <w:dstrike w:val="false"/>
-                <w:outline w:val="false"/>
-                <w:shadow w:val="false"/>
-                <w:color w:val="000000"/>
-                <w:sz w:val="24"/>
-                <w:szCs w:val="24"/>
-                <w:u w:val="none"/>
-              </w:rPr>
+                <w:bCs w:val="false"/>
+                <w:i w:val="false"/>
+                <w:i w:val="false"/>
+                <w:iCs w:val="false"/>
+                <w:strike w:val="false"/>
+                <w:dstrike w:val="false"/>
+                <w:outline w:val="false"/>
+                <w:shadow w:val="false"/>
+                <w:color w:val="000000"/>
+                <w:sz w:val="24"/>
+                <w:szCs w:val="24"/>
+                <w:u w:val="none"/>
+              </w:rPr>
+            </w:pPr>
+            <w:r>
+              <w:rPr>
+                <w:rFonts w:ascii="Times New Roman" w:hAnsi="Times New Roman"/>
+                <w:b w:val="false"/>
+                <w:bCs w:val="false"/>
+                <w:i w:val="false"/>
+                <w:iCs w:val="false"/>
+                <w:strike w:val="false"/>
+                <w:dstrike w:val="false"/>
+                <w:outline w:val="false"/>
+                <w:shadow w:val="false"/>
+                <w:color w:val="000000"/>
+                <w:sz w:val="24"/>
+                <w:szCs w:val="24"/>
+                <w:u w:val="none"/>
+              </w:rPr>
+              <w:t>Ryan Tavares</w:t>
             </w:r>
           </w:p>
         </w:tc>
@@ -677,37 +668,37 @@
               <w:rPr>
                 <w:rFonts w:ascii="Times New Roman" w:hAnsi="Times New Roman"/>
                 <w:b w:val="false"/>
-                <w:b w:val="false"/>
-                <w:bCs w:val="false"/>
-                <w:i w:val="false"/>
-                <w:i w:val="false"/>
-                <w:iCs w:val="false"/>
-                <w:strike w:val="false"/>
-                <w:dstrike w:val="false"/>
-                <w:outline w:val="false"/>
-                <w:shadow w:val="false"/>
-                <w:color w:val="000000"/>
-                <w:sz w:val="24"/>
-                <w:szCs w:val="24"/>
-                <w:u w:val="none"/>
-              </w:rPr>
-            </w:pPr>
-            <w:r>
-              <w:rPr>
-                <w:rFonts w:ascii="Times New Roman" w:hAnsi="Times New Roman"/>
-                <w:b w:val="false"/>
-                <w:bCs w:val="false"/>
-                <w:i w:val="false"/>
-                <w:iCs w:val="false"/>
-                <w:strike w:val="false"/>
-                <w:dstrike w:val="false"/>
-                <w:outline w:val="false"/>
-                <w:shadow w:val="false"/>
-                <w:color w:val="000000"/>
-                <w:sz w:val="24"/>
-                <w:szCs w:val="24"/>
-                <w:u w:val="none"/>
-              </w:rPr>
+                <w:bCs w:val="false"/>
+                <w:i w:val="false"/>
+                <w:i w:val="false"/>
+                <w:iCs w:val="false"/>
+                <w:strike w:val="false"/>
+                <w:dstrike w:val="false"/>
+                <w:outline w:val="false"/>
+                <w:shadow w:val="false"/>
+                <w:color w:val="000000"/>
+                <w:sz w:val="24"/>
+                <w:szCs w:val="24"/>
+                <w:u w:val="none"/>
+              </w:rPr>
+            </w:pPr>
+            <w:r>
+              <w:rPr>
+                <w:rFonts w:ascii="Times New Roman" w:hAnsi="Times New Roman"/>
+                <w:b w:val="false"/>
+                <w:bCs w:val="false"/>
+                <w:i w:val="false"/>
+                <w:iCs w:val="false"/>
+                <w:strike w:val="false"/>
+                <w:dstrike w:val="false"/>
+                <w:outline w:val="false"/>
+                <w:shadow w:val="false"/>
+                <w:color w:val="000000"/>
+                <w:sz w:val="24"/>
+                <w:szCs w:val="24"/>
+                <w:u w:val="none"/>
+              </w:rPr>
+              <w:t>Reduced Scope – Spotify &amp; Android only, Removed voting system</w:t>
             </w:r>
           </w:p>
         </w:tc>
@@ -731,7 +722,6 @@
               <w:rPr>
                 <w:rFonts w:ascii="Times New Roman" w:hAnsi="Times New Roman"/>
                 <w:b w:val="false"/>
-                <w:b w:val="false"/>
                 <w:bCs w:val="false"/>
                 <w:i w:val="false"/>
                 <w:i w:val="false"/>
@@ -782,7 +772,6 @@
               <w:rPr>
                 <w:rFonts w:ascii="Times New Roman" w:hAnsi="Times New Roman"/>
                 <w:b w:val="false"/>
-                <w:b w:val="false"/>
                 <w:bCs w:val="false"/>
                 <w:i w:val="false"/>
                 <w:i w:val="false"/>
@@ -833,7 +822,6 @@
               <w:rPr>
                 <w:rFonts w:ascii="Times New Roman" w:hAnsi="Times New Roman"/>
                 <w:b w:val="false"/>
-                <w:b w:val="false"/>
                 <w:bCs w:val="false"/>
                 <w:i w:val="false"/>
                 <w:i w:val="false"/>
@@ -883,7 +871,6 @@
               <w:jc w:val="left"/>
               <w:rPr>
                 <w:rFonts w:ascii="Times New Roman" w:hAnsi="Times New Roman"/>
-                <w:b w:val="false"/>
                 <w:b w:val="false"/>
                 <w:bCs w:val="false"/>
                 <w:i w:val="false"/>
@@ -958,7 +945,6 @@
         <w:rPr>
           <w:rFonts w:ascii="Times New Roman" w:hAnsi="Times New Roman"/>
           <w:b/>
-          <w:b/>
           <w:bCs/>
           <w:sz w:val="32"/>
           <w:szCs w:val="32"/>
@@ -1002,7 +988,6 @@
         <w:rPr>
           <w:rFonts w:ascii="Times New Roman" w:hAnsi="Times New Roman"/>
           <w:b/>
-          <w:b/>
           <w:bCs/>
           <w:u w:val="none"/>
         </w:rPr>
@@ -1032,7 +1017,35 @@
           <w:rFonts w:ascii="Times New Roman" w:hAnsi="Times New Roman"/>
           <w:u w:val="none"/>
         </w:rPr>
-        <w:t>SOTD, or Song of the Day (tentative name), is a mobile application that uses the functionality of the Spotify API or the Apple Music API to generate and serve one song recommendation per day. The user can improve the recommendations they receive by up-voting songs they liked, down-voting songs they didn’t like, and adjusting settings within the app.</w:t>
+        <w:t>SOTD, or Song of the Day (tentative name), is a</w:t>
+      </w:r>
+      <w:r>
+        <w:rPr>
+          <w:rFonts w:ascii="Times New Roman" w:hAnsi="Times New Roman"/>
+          <w:u w:val="none"/>
+        </w:rPr>
+        <w:t>n android</w:t>
+      </w:r>
+      <w:r>
+        <w:rPr>
+          <w:rFonts w:ascii="Times New Roman" w:hAnsi="Times New Roman"/>
+          <w:u w:val="none"/>
+        </w:rPr>
+        <w:t xml:space="preserve"> mobile application that uses the functionality of the Spotify </w:t>
+      </w:r>
+      <w:r>
+        <w:rPr>
+          <w:rFonts w:ascii="Times New Roman" w:hAnsi="Times New Roman"/>
+          <w:u w:val="none"/>
+        </w:rPr>
+        <w:t xml:space="preserve">Web </w:t>
+      </w:r>
+      <w:r>
+        <w:rPr>
+          <w:rFonts w:ascii="Times New Roman" w:hAnsi="Times New Roman"/>
+          <w:u w:val="none"/>
+        </w:rPr>
+        <w:t>API to generate and serve one song recommendation per day. The user can improve the recommendations they receive by adjusting settings within the app.</w:t>
       </w:r>
     </w:p>
     <w:p>
@@ -1060,7 +1073,6 @@
         <w:rPr>
           <w:rFonts w:ascii="Times New Roman" w:hAnsi="Times New Roman"/>
           <w:b/>
-          <w:b/>
           <w:bCs/>
           <w:u w:val="none"/>
         </w:rPr>
@@ -1083,11 +1095,19 @@
         <w:rPr>
           <w:rFonts w:ascii="Times New Roman" w:hAnsi="Times New Roman"/>
           <w:b w:val="false"/>
+          <w:bCs w:val="false"/>
+          <w:u w:val="none"/>
+        </w:rPr>
+      </w:pPr>
+      <w:r>
+        <w:rPr>
+          <w:rFonts w:ascii="Times New Roman" w:hAnsi="Times New Roman"/>
           <w:b w:val="false"/>
           <w:bCs w:val="false"/>
           <w:u w:val="none"/>
         </w:rPr>
-      </w:pPr>
+        <w:t xml:space="preserve">Spotify will offer countless recommendations </w:t>
+      </w:r>
       <w:r>
         <w:rPr>
           <w:rFonts w:ascii="Times New Roman" w:hAnsi="Times New Roman"/>
@@ -1095,7 +1115,34 @@
           <w:bCs w:val="false"/>
           <w:u w:val="none"/>
         </w:rPr>
-        <w:t>Spotify and Apple Music will offer countless recommendations on their respective apps, but at times there are so many options that it’s hard to know where to begin.</w:t>
+        <w:t>in its</w:t>
+      </w:r>
+      <w:r>
+        <w:rPr>
+          <w:rFonts w:ascii="Times New Roman" w:hAnsi="Times New Roman"/>
+          <w:b w:val="false"/>
+          <w:bCs w:val="false"/>
+          <w:u w:val="none"/>
+        </w:rPr>
+        <w:t xml:space="preserve"> app, but at times there are so many options that it’s hard to know where to begin </w:t>
+      </w:r>
+      <w:r>
+        <w:rPr>
+          <w:rFonts w:ascii="Times New Roman" w:hAnsi="Times New Roman"/>
+          <w:b w:val="false"/>
+          <w:bCs w:val="false"/>
+          <w:u w:val="none"/>
+        </w:rPr>
+        <w:t>searching for new music</w:t>
+      </w:r>
+      <w:r>
+        <w:rPr>
+          <w:rFonts w:ascii="Times New Roman" w:hAnsi="Times New Roman"/>
+          <w:b w:val="false"/>
+          <w:bCs w:val="false"/>
+          <w:u w:val="none"/>
+        </w:rPr>
+        <w:t>.</w:t>
       </w:r>
     </w:p>
     <w:p>
@@ -1123,7 +1170,6 @@
         <w:rPr>
           <w:rFonts w:ascii="Times New Roman" w:hAnsi="Times New Roman"/>
           <w:b/>
-          <w:b/>
           <w:bCs/>
           <w:u w:val="none"/>
         </w:rPr>
@@ -1146,11 +1192,19 @@
         <w:rPr>
           <w:rFonts w:ascii="Times New Roman" w:hAnsi="Times New Roman"/>
           <w:b w:val="false"/>
+          <w:bCs w:val="false"/>
+          <w:u w:val="none"/>
+        </w:rPr>
+      </w:pPr>
+      <w:r>
+        <w:rPr>
+          <w:rFonts w:ascii="Times New Roman" w:hAnsi="Times New Roman"/>
           <w:b w:val="false"/>
           <w:bCs w:val="false"/>
           <w:u w:val="none"/>
         </w:rPr>
-      </w:pPr>
+        <w:t xml:space="preserve">SOTD is meant to assist Spotify listeners </w:t>
+      </w:r>
       <w:r>
         <w:rPr>
           <w:rFonts w:ascii="Times New Roman" w:hAnsi="Times New Roman"/>
@@ -1158,7 +1212,52 @@
           <w:bCs w:val="false"/>
           <w:u w:val="none"/>
         </w:rPr>
-        <w:t>SOTD is meant to assist Spotify and Apple Music listeners in developing their existing tastes and in discovering new ones. This app will gently guide users who have a desire to discover new music.</w:t>
+        <w:t>with</w:t>
+      </w:r>
+      <w:r>
+        <w:rPr>
+          <w:rFonts w:ascii="Times New Roman" w:hAnsi="Times New Roman"/>
+          <w:b w:val="false"/>
+          <w:bCs w:val="false"/>
+          <w:u w:val="none"/>
+        </w:rPr>
+        <w:t xml:space="preserve"> d</w:t>
+      </w:r>
+      <w:r>
+        <w:rPr>
+          <w:rFonts w:ascii="Times New Roman" w:hAnsi="Times New Roman"/>
+          <w:b w:val="false"/>
+          <w:bCs w:val="false"/>
+          <w:u w:val="none"/>
+        </w:rPr>
+        <w:t>iscovering new music</w:t>
+      </w:r>
+      <w:r>
+        <w:rPr>
+          <w:rFonts w:ascii="Times New Roman" w:hAnsi="Times New Roman"/>
+          <w:b w:val="false"/>
+          <w:bCs w:val="false"/>
+          <w:u w:val="none"/>
+        </w:rPr>
+        <w:t xml:space="preserve">. This app will gently guide users who have a desire to </w:t>
+      </w:r>
+      <w:r>
+        <w:rPr>
+          <w:rFonts w:ascii="Times New Roman" w:hAnsi="Times New Roman"/>
+          <w:b w:val="false"/>
+          <w:bCs w:val="false"/>
+          <w:u w:val="none"/>
+        </w:rPr>
+        <w:t>develop their taste in music</w:t>
+      </w:r>
+      <w:r>
+        <w:rPr>
+          <w:rFonts w:ascii="Times New Roman" w:hAnsi="Times New Roman"/>
+          <w:b w:val="false"/>
+          <w:bCs w:val="false"/>
+          <w:u w:val="none"/>
+        </w:rPr>
+        <w:t>.</w:t>
       </w:r>
     </w:p>
     <w:p>
@@ -1169,7 +1268,6 @@
         <w:rPr>
           <w:rFonts w:ascii="Times New Roman" w:hAnsi="Times New Roman"/>
           <w:b w:val="false"/>
-          <w:b w:val="false"/>
           <w:bCs w:val="false"/>
           <w:u w:val="none"/>
         </w:rPr>
@@ -1191,7 +1289,6 @@
         <w:rPr>
           <w:rFonts w:ascii="Times New Roman" w:hAnsi="Times New Roman"/>
           <w:b/>
-          <w:b/>
           <w:bCs/>
           <w:u w:val="none"/>
         </w:rPr>
@@ -1214,11 +1311,19 @@
         <w:rPr>
           <w:rFonts w:ascii="Times New Roman" w:hAnsi="Times New Roman"/>
           <w:b w:val="false"/>
+          <w:bCs w:val="false"/>
+          <w:u w:val="none"/>
+        </w:rPr>
+      </w:pPr>
+      <w:r>
+        <w:rPr>
+          <w:rFonts w:ascii="Times New Roman" w:hAnsi="Times New Roman"/>
           <w:b w:val="false"/>
           <w:bCs w:val="false"/>
           <w:u w:val="none"/>
         </w:rPr>
-      </w:pPr>
+        <w:t xml:space="preserve">The plan is to develop this </w:t>
+      </w:r>
       <w:r>
         <w:rPr>
           <w:rFonts w:ascii="Times New Roman" w:hAnsi="Times New Roman"/>
@@ -1226,7 +1331,43 @@
           <w:bCs w:val="false"/>
           <w:u w:val="none"/>
         </w:rPr>
-        <w:t>The plan is to develop this application for both the Android and iOS platforms. However, priority is being given to the development of the Android version as that is the platform I’m most familiar with. The iOS version is more of a “want” than a “need.”</w:t>
+        <w:t xml:space="preserve">mobile </w:t>
+      </w:r>
+      <w:r>
+        <w:rPr>
+          <w:rFonts w:ascii="Times New Roman" w:hAnsi="Times New Roman"/>
+          <w:b w:val="false"/>
+          <w:bCs w:val="false"/>
+          <w:u w:val="none"/>
+        </w:rPr>
+        <w:t xml:space="preserve">application </w:t>
+      </w:r>
+      <w:r>
+        <w:rPr>
+          <w:rFonts w:ascii="Times New Roman" w:hAnsi="Times New Roman"/>
+          <w:b w:val="false"/>
+          <w:bCs w:val="false"/>
+          <w:u w:val="none"/>
+        </w:rPr>
+        <w:t>for the</w:t>
+      </w:r>
+      <w:r>
+        <w:rPr>
+          <w:rFonts w:ascii="Times New Roman" w:hAnsi="Times New Roman"/>
+          <w:b w:val="false"/>
+          <w:bCs w:val="false"/>
+          <w:u w:val="none"/>
+        </w:rPr>
+        <w:t xml:space="preserve"> Android </w:t>
+      </w:r>
+      <w:r>
+        <w:rPr>
+          <w:rFonts w:ascii="Times New Roman" w:hAnsi="Times New Roman"/>
+          <w:b w:val="false"/>
+          <w:bCs w:val="false"/>
+          <w:u w:val="none"/>
+        </w:rPr>
+        <w:t>operating system and to integrate with the Spotify Web API.</w:t>
       </w:r>
     </w:p>
     <w:p>
@@ -1237,18 +1378,12 @@
         <w:rPr>
           <w:rFonts w:ascii="Times New Roman" w:hAnsi="Times New Roman"/>
           <w:b w:val="false"/>
-          <w:b w:val="false"/>
           <w:bCs w:val="false"/>
           <w:u w:val="none"/>
         </w:rPr>
       </w:pPr>
       <w:r>
-        <w:rPr>
-          <w:rFonts w:ascii="Times New Roman" w:hAnsi="Times New Roman"/>
-          <w:b w:val="false"/>
-          <w:bCs w:val="false"/>
-          <w:u w:val="none"/>
-        </w:rPr>
+        <w:rPr/>
       </w:r>
     </w:p>
     <w:p>
@@ -1259,19 +1394,18 @@
         <w:rPr>
           <w:rFonts w:ascii="Times New Roman" w:hAnsi="Times New Roman"/>
           <w:b w:val="false"/>
+          <w:bCs w:val="false"/>
+          <w:u w:val="none"/>
+        </w:rPr>
+      </w:pPr>
+      <w:r>
+        <w:rPr>
+          <w:rFonts w:ascii="Times New Roman" w:hAnsi="Times New Roman"/>
           <w:b w:val="false"/>
           <w:bCs w:val="false"/>
           <w:u w:val="none"/>
         </w:rPr>
-      </w:pPr>
-      <w:r>
-        <w:rPr>
-          <w:rFonts w:ascii="Times New Roman" w:hAnsi="Times New Roman"/>
-          <w:b w:val="false"/>
-          <w:bCs w:val="false"/>
-          <w:u w:val="none"/>
-        </w:rPr>
-        <w:t>Similarly, the plan is to integrate with both the Spotify API and the Apple Music API. However, priority is being given to integration with the Spotify API as the Spotify API and platform is the one I’m most familiar with. Integrating the Apple Music API is also more of a “want” than a “need.”</w:t>
+        <w:t>The application will be in a satisfactory state when it is able to reliably interact with the Spotify Web API to serve the user one song recommendation from Spotify each day, allow the user to adjust song recommendation settings, and save a history of previous song recommendations.</w:t>
       </w:r>
     </w:p>
     <w:p>
@@ -1282,18 +1416,12 @@
         <w:rPr>
           <w:rFonts w:ascii="Times New Roman" w:hAnsi="Times New Roman"/>
           <w:b w:val="false"/>
-          <w:b w:val="false"/>
           <w:bCs w:val="false"/>
           <w:u w:val="none"/>
         </w:rPr>
       </w:pPr>
       <w:r>
-        <w:rPr>
-          <w:rFonts w:ascii="Times New Roman" w:hAnsi="Times New Roman"/>
-          <w:b w:val="false"/>
-          <w:bCs w:val="false"/>
-          <w:u w:val="none"/>
-        </w:rPr>
+        <w:rPr/>
       </w:r>
     </w:p>
     <w:p>
@@ -1303,20 +1431,19 @@
         <w:jc w:val="left"/>
         <w:rPr>
           <w:rFonts w:ascii="Times New Roman" w:hAnsi="Times New Roman"/>
-          <w:b/>
-          <w:b/>
-          <w:bCs/>
-          <w:u w:val="none"/>
-        </w:rPr>
-      </w:pPr>
-      <w:r>
-        <w:rPr>
-          <w:rFonts w:ascii="Times New Roman" w:hAnsi="Times New Roman"/>
           <w:b w:val="false"/>
           <w:bCs w:val="false"/>
           <w:u w:val="none"/>
         </w:rPr>
-        <w:t>In other words, a completed Android app that only has Spotify API functionality is a successful project. I’m prioritizing Android/Spotify as I am the sole developer and I am in the midst of a job search.</w:t>
+      </w:pPr>
+      <w:r>
+        <w:rPr>
+          <w:rFonts w:ascii="Times New Roman" w:hAnsi="Times New Roman"/>
+          <w:b w:val="false"/>
+          <w:bCs w:val="false"/>
+          <w:u w:val="none"/>
+        </w:rPr>
+        <w:t>The application should be in a satisfactory state by the end of 2024.</w:t>
       </w:r>
     </w:p>
     <w:p>
@@ -1327,7 +1454,6 @@
         <w:rPr>
           <w:rFonts w:ascii="Times New Roman" w:hAnsi="Times New Roman"/>
           <w:b w:val="false"/>
-          <w:b w:val="false"/>
           <w:bCs w:val="false"/>
           <w:u w:val="none"/>
         </w:rPr>
@@ -1349,7 +1475,6 @@
         <w:rPr>
           <w:rFonts w:ascii="Times New Roman" w:hAnsi="Times New Roman"/>
           <w:b/>
-          <w:b/>
           <w:bCs/>
           <w:u w:val="none"/>
         </w:rPr>
@@ -1372,7 +1497,6 @@
         <w:rPr>
           <w:rFonts w:ascii="Times New Roman" w:hAnsi="Times New Roman"/>
           <w:b w:val="false"/>
-          <w:b w:val="false"/>
           <w:bCs w:val="false"/>
           <w:u w:val="none"/>
         </w:rPr>
@@ -1395,7 +1519,6 @@
         <w:rPr>
           <w:rFonts w:ascii="Times New Roman" w:hAnsi="Times New Roman"/>
           <w:b w:val="false"/>
-          <w:b w:val="false"/>
           <w:bCs w:val="false"/>
           <w:u w:val="none"/>
         </w:rPr>
@@ -1418,7 +1541,6 @@
         <w:rPr>
           <w:rFonts w:ascii="Times New Roman" w:hAnsi="Times New Roman"/>
           <w:b w:val="false"/>
-          <w:b w:val="false"/>
           <w:bCs w:val="false"/>
           <w:u w:val="none"/>
         </w:rPr>
@@ -1440,7 +1562,6 @@
         <w:rPr>
           <w:rFonts w:ascii="Times New Roman" w:hAnsi="Times New Roman"/>
           <w:b/>
-          <w:b/>
           <w:bCs/>
           <w:u w:val="none"/>
         </w:rPr>
@@ -1465,7 +1586,6 @@
         <w:rPr>
           <w:rFonts w:ascii="Times New Roman" w:hAnsi="Times New Roman"/>
           <w:b/>
-          <w:b/>
           <w:bCs/>
           <w:sz w:val="32"/>
           <w:szCs w:val="32"/>
@@ -1491,7 +1611,6 @@
         <w:jc w:val="left"/>
         <w:rPr>
           <w:rFonts w:ascii="Times New Roman" w:hAnsi="Times New Roman"/>
-          <w:b w:val="false"/>
           <w:b w:val="false"/>
           <w:bCs w:val="false"/>
           <w:u w:val="none"/>
@@ -1520,15 +1639,15 @@
         </w:tblCellMar>
       </w:tblPr>
       <w:tblGrid>
-        <w:gridCol w:w="899"/>
-        <w:gridCol w:w="6211"/>
+        <w:gridCol w:w="898"/>
+        <w:gridCol w:w="6212"/>
         <w:gridCol w:w="2865"/>
       </w:tblGrid>
       <w:tr>
         <w:trPr/>
         <w:tc>
           <w:tcPr>
-            <w:tcW w:w="899" w:type="dxa"/>
+            <w:tcW w:w="898" w:type="dxa"/>
             <w:tcBorders>
               <w:top w:val="single" w:sz="4" w:space="0" w:color="000000"/>
               <w:left w:val="single" w:sz="4" w:space="0" w:color="000000"/>
@@ -1544,7 +1663,6 @@
               <w:rPr>
                 <w:rFonts w:ascii="Times New Roman" w:hAnsi="Times New Roman"/>
                 <w:b w:val="false"/>
-                <w:b w:val="false"/>
                 <w:bCs w:val="false"/>
                 <w:i w:val="false"/>
                 <w:i w:val="false"/>
@@ -1581,7 +1699,7 @@
         </w:tc>
         <w:tc>
           <w:tcPr>
-            <w:tcW w:w="6211" w:type="dxa"/>
+            <w:tcW w:w="6212" w:type="dxa"/>
             <w:tcBorders>
               <w:top w:val="single" w:sz="4" w:space="0" w:color="000000"/>
               <w:left w:val="single" w:sz="4" w:space="0" w:color="000000"/>
@@ -1596,7 +1714,6 @@
               <w:jc w:val="left"/>
               <w:rPr>
                 <w:rFonts w:ascii="Times New Roman" w:hAnsi="Times New Roman"/>
-                <w:b w:val="false"/>
                 <w:b w:val="false"/>
                 <w:bCs w:val="false"/>
                 <w:i w:val="false"/>
@@ -1651,7 +1768,6 @@
               <w:rPr>
                 <w:rFonts w:ascii="Times New Roman" w:hAnsi="Times New Roman"/>
                 <w:b w:val="false"/>
-                <w:b w:val="false"/>
                 <w:bCs w:val="false"/>
                 <w:i w:val="false"/>
                 <w:i w:val="false"/>
@@ -1691,7 +1807,7 @@
         <w:trPr/>
         <w:tc>
           <w:tcPr>
-            <w:tcW w:w="899" w:type="dxa"/>
+            <w:tcW w:w="898" w:type="dxa"/>
             <w:tcBorders>
               <w:left w:val="single" w:sz="4" w:space="0" w:color="000000"/>
               <w:bottom w:val="single" w:sz="4" w:space="0" w:color="000000"/>
@@ -1706,7 +1822,6 @@
               <w:rPr>
                 <w:rFonts w:ascii="Times New Roman" w:hAnsi="Times New Roman"/>
                 <w:b w:val="false"/>
-                <w:b w:val="false"/>
                 <w:bCs w:val="false"/>
                 <w:i w:val="false"/>
                 <w:i w:val="false"/>
@@ -1743,7 +1858,7 @@
         </w:tc>
         <w:tc>
           <w:tcPr>
-            <w:tcW w:w="6211" w:type="dxa"/>
+            <w:tcW w:w="6212" w:type="dxa"/>
             <w:tcBorders>
               <w:left w:val="single" w:sz="4" w:space="0" w:color="000000"/>
               <w:bottom w:val="single" w:sz="4" w:space="0" w:color="000000"/>
@@ -1758,38 +1873,37 @@
               <w:rPr>
                 <w:rFonts w:ascii="Times New Roman" w:hAnsi="Times New Roman"/>
                 <w:b w:val="false"/>
-                <w:b w:val="false"/>
-                <w:bCs w:val="false"/>
-                <w:i w:val="false"/>
-                <w:i w:val="false"/>
-                <w:iCs w:val="false"/>
-                <w:strike w:val="false"/>
-                <w:dstrike w:val="false"/>
-                <w:outline w:val="false"/>
-                <w:shadow w:val="false"/>
-                <w:color w:val="000000"/>
-                <w:sz w:val="24"/>
-                <w:szCs w:val="24"/>
-                <w:u w:val="none"/>
-              </w:rPr>
-            </w:pPr>
-            <w:r>
-              <w:rPr>
-                <w:rFonts w:ascii="Times New Roman" w:hAnsi="Times New Roman"/>
-                <w:b w:val="false"/>
-                <w:bCs w:val="false"/>
-                <w:i w:val="false"/>
-                <w:iCs w:val="false"/>
-                <w:strike w:val="false"/>
-                <w:dstrike w:val="false"/>
-                <w:outline w:val="false"/>
-                <w:shadow w:val="false"/>
-                <w:color w:val="000000"/>
-                <w:sz w:val="24"/>
-                <w:szCs w:val="24"/>
-                <w:u w:val="none"/>
-              </w:rPr>
-              <w:t>Users can link their Spotify account or their Apple Music account.</w:t>
+                <w:bCs w:val="false"/>
+                <w:i w:val="false"/>
+                <w:i w:val="false"/>
+                <w:iCs w:val="false"/>
+                <w:strike w:val="false"/>
+                <w:dstrike w:val="false"/>
+                <w:outline w:val="false"/>
+                <w:shadow w:val="false"/>
+                <w:color w:val="000000"/>
+                <w:sz w:val="24"/>
+                <w:szCs w:val="24"/>
+                <w:u w:val="none"/>
+              </w:rPr>
+            </w:pPr>
+            <w:r>
+              <w:rPr>
+                <w:rFonts w:ascii="Times New Roman" w:hAnsi="Times New Roman"/>
+                <w:b w:val="false"/>
+                <w:bCs w:val="false"/>
+                <w:i w:val="false"/>
+                <w:iCs w:val="false"/>
+                <w:strike w:val="false"/>
+                <w:dstrike w:val="false"/>
+                <w:outline w:val="false"/>
+                <w:shadow w:val="false"/>
+                <w:color w:val="000000"/>
+                <w:sz w:val="24"/>
+                <w:szCs w:val="24"/>
+                <w:u w:val="none"/>
+              </w:rPr>
+              <w:t>Users can link their Spotify account.</w:t>
             </w:r>
           </w:p>
         </w:tc>
@@ -1811,38 +1925,22 @@
               <w:rPr>
                 <w:rFonts w:ascii="Times New Roman" w:hAnsi="Times New Roman"/>
                 <w:b w:val="false"/>
-                <w:b w:val="false"/>
-                <w:bCs w:val="false"/>
-                <w:i w:val="false"/>
-                <w:i w:val="false"/>
-                <w:iCs w:val="false"/>
-                <w:strike w:val="false"/>
-                <w:dstrike w:val="false"/>
-                <w:outline w:val="false"/>
-                <w:shadow w:val="false"/>
-                <w:color w:val="000000"/>
-                <w:sz w:val="24"/>
-                <w:szCs w:val="24"/>
-                <w:u w:val="none"/>
-              </w:rPr>
-            </w:pPr>
-            <w:r>
-              <w:rPr>
-                <w:rFonts w:ascii="Times New Roman" w:hAnsi="Times New Roman"/>
-                <w:b w:val="false"/>
-                <w:bCs w:val="false"/>
-                <w:i w:val="false"/>
-                <w:iCs w:val="false"/>
-                <w:strike w:val="false"/>
-                <w:dstrike w:val="false"/>
-                <w:outline w:val="false"/>
-                <w:shadow w:val="false"/>
-                <w:color w:val="000000"/>
-                <w:sz w:val="24"/>
-                <w:szCs w:val="24"/>
-                <w:u w:val="none"/>
-              </w:rPr>
-              <w:t>Priority on implementing Spotify functionality.</w:t>
+                <w:bCs w:val="false"/>
+                <w:i w:val="false"/>
+                <w:i w:val="false"/>
+                <w:iCs w:val="false"/>
+                <w:strike w:val="false"/>
+                <w:dstrike w:val="false"/>
+                <w:outline w:val="false"/>
+                <w:shadow w:val="false"/>
+                <w:color w:val="000000"/>
+                <w:sz w:val="24"/>
+                <w:szCs w:val="24"/>
+                <w:u w:val="none"/>
+              </w:rPr>
+            </w:pPr>
+            <w:r>
+              <w:rPr/>
             </w:r>
           </w:p>
         </w:tc>
@@ -1851,7 +1949,7 @@
         <w:trPr/>
         <w:tc>
           <w:tcPr>
-            <w:tcW w:w="899" w:type="dxa"/>
+            <w:tcW w:w="898" w:type="dxa"/>
             <w:tcBorders>
               <w:left w:val="single" w:sz="4" w:space="0" w:color="000000"/>
               <w:bottom w:val="single" w:sz="4" w:space="0" w:color="000000"/>
@@ -1866,7 +1964,6 @@
               <w:rPr>
                 <w:rFonts w:ascii="Times New Roman" w:hAnsi="Times New Roman"/>
                 <w:b w:val="false"/>
-                <w:b w:val="false"/>
                 <w:bCs w:val="false"/>
                 <w:i w:val="false"/>
                 <w:i w:val="false"/>
@@ -1903,7 +2000,7 @@
         </w:tc>
         <w:tc>
           <w:tcPr>
-            <w:tcW w:w="6211" w:type="dxa"/>
+            <w:tcW w:w="6212" w:type="dxa"/>
             <w:tcBorders>
               <w:left w:val="single" w:sz="4" w:space="0" w:color="000000"/>
               <w:bottom w:val="single" w:sz="4" w:space="0" w:color="000000"/>
@@ -1918,38 +2015,55 @@
               <w:rPr>
                 <w:rFonts w:ascii="Times New Roman" w:hAnsi="Times New Roman"/>
                 <w:b w:val="false"/>
-                <w:b w:val="false"/>
-                <w:bCs w:val="false"/>
-                <w:i w:val="false"/>
-                <w:i w:val="false"/>
-                <w:iCs w:val="false"/>
-                <w:strike w:val="false"/>
-                <w:dstrike w:val="false"/>
-                <w:outline w:val="false"/>
-                <w:shadow w:val="false"/>
-                <w:color w:val="000000"/>
-                <w:sz w:val="24"/>
-                <w:szCs w:val="24"/>
-                <w:u w:val="none"/>
-              </w:rPr>
-            </w:pPr>
-            <w:r>
-              <w:rPr>
-                <w:rFonts w:ascii="Times New Roman" w:hAnsi="Times New Roman"/>
-                <w:b w:val="false"/>
-                <w:bCs w:val="false"/>
-                <w:i w:val="false"/>
-                <w:iCs w:val="false"/>
-                <w:strike w:val="false"/>
-                <w:dstrike w:val="false"/>
-                <w:outline w:val="false"/>
-                <w:shadow w:val="false"/>
-                <w:color w:val="000000"/>
-                <w:sz w:val="24"/>
-                <w:szCs w:val="24"/>
-                <w:u w:val="none"/>
-              </w:rPr>
-              <w:t>The app shall serve song recommendations via integration with the API of the user's chosen streaming service.</w:t>
+                <w:bCs w:val="false"/>
+                <w:i w:val="false"/>
+                <w:i w:val="false"/>
+                <w:iCs w:val="false"/>
+                <w:strike w:val="false"/>
+                <w:dstrike w:val="false"/>
+                <w:outline w:val="false"/>
+                <w:shadow w:val="false"/>
+                <w:color w:val="000000"/>
+                <w:sz w:val="24"/>
+                <w:szCs w:val="24"/>
+                <w:u w:val="none"/>
+              </w:rPr>
+            </w:pPr>
+            <w:r>
+              <w:rPr>
+                <w:rFonts w:ascii="Times New Roman" w:hAnsi="Times New Roman"/>
+                <w:b w:val="false"/>
+                <w:bCs w:val="false"/>
+                <w:i w:val="false"/>
+                <w:iCs w:val="false"/>
+                <w:strike w:val="false"/>
+                <w:dstrike w:val="false"/>
+                <w:outline w:val="false"/>
+                <w:shadow w:val="false"/>
+                <w:color w:val="000000"/>
+                <w:sz w:val="24"/>
+                <w:szCs w:val="24"/>
+                <w:u w:val="none"/>
+              </w:rPr>
+              <w:t xml:space="preserve">The app shall serve song recommendations via integration with the </w:t>
+            </w:r>
+            <w:r>
+              <w:rPr>
+                <w:rFonts w:ascii="Times New Roman" w:hAnsi="Times New Roman"/>
+                <w:b w:val="false"/>
+                <w:bCs w:val="false"/>
+                <w:i w:val="false"/>
+                <w:iCs w:val="false"/>
+                <w:strike w:val="false"/>
+                <w:dstrike w:val="false"/>
+                <w:outline w:val="false"/>
+                <w:shadow w:val="false"/>
+                <w:color w:val="000000"/>
+                <w:sz w:val="24"/>
+                <w:szCs w:val="24"/>
+                <w:u w:val="none"/>
+              </w:rPr>
+              <w:t>Spotify Web API.</w:t>
             </w:r>
           </w:p>
         </w:tc>
@@ -1971,38 +2085,22 @@
               <w:rPr>
                 <w:rFonts w:ascii="Times New Roman" w:hAnsi="Times New Roman"/>
                 <w:b w:val="false"/>
-                <w:b w:val="false"/>
-                <w:bCs w:val="false"/>
-                <w:i w:val="false"/>
-                <w:i w:val="false"/>
-                <w:iCs w:val="false"/>
-                <w:strike w:val="false"/>
-                <w:dstrike w:val="false"/>
-                <w:outline w:val="false"/>
-                <w:shadow w:val="false"/>
-                <w:color w:val="000000"/>
-                <w:sz w:val="24"/>
-                <w:szCs w:val="24"/>
-                <w:u w:val="none"/>
-              </w:rPr>
-            </w:pPr>
-            <w:r>
-              <w:rPr>
-                <w:rFonts w:ascii="Times New Roman" w:hAnsi="Times New Roman"/>
-                <w:b w:val="false"/>
-                <w:bCs w:val="false"/>
-                <w:i w:val="false"/>
-                <w:iCs w:val="false"/>
-                <w:strike w:val="false"/>
-                <w:dstrike w:val="false"/>
-                <w:outline w:val="false"/>
-                <w:shadow w:val="false"/>
-                <w:color w:val="000000"/>
-                <w:sz w:val="24"/>
-                <w:szCs w:val="24"/>
-                <w:u w:val="none"/>
-              </w:rPr>
-              <w:t>Priority on implementing Spotify functionality.</w:t>
+                <w:bCs w:val="false"/>
+                <w:i w:val="false"/>
+                <w:i w:val="false"/>
+                <w:iCs w:val="false"/>
+                <w:strike w:val="false"/>
+                <w:dstrike w:val="false"/>
+                <w:outline w:val="false"/>
+                <w:shadow w:val="false"/>
+                <w:color w:val="000000"/>
+                <w:sz w:val="24"/>
+                <w:szCs w:val="24"/>
+                <w:u w:val="none"/>
+              </w:rPr>
+            </w:pPr>
+            <w:r>
+              <w:rPr/>
             </w:r>
           </w:p>
         </w:tc>
@@ -2011,7 +2109,7 @@
         <w:trPr/>
         <w:tc>
           <w:tcPr>
-            <w:tcW w:w="899" w:type="dxa"/>
+            <w:tcW w:w="898" w:type="dxa"/>
             <w:tcBorders>
               <w:left w:val="single" w:sz="4" w:space="0" w:color="000000"/>
               <w:bottom w:val="single" w:sz="4" w:space="0" w:color="000000"/>
@@ -2026,7 +2124,6 @@
               <w:rPr>
                 <w:rFonts w:ascii="Times New Roman" w:hAnsi="Times New Roman"/>
                 <w:b w:val="false"/>
-                <w:b w:val="false"/>
                 <w:bCs w:val="false"/>
                 <w:i w:val="false"/>
                 <w:i w:val="false"/>
@@ -2063,7 +2160,7 @@
         </w:tc>
         <w:tc>
           <w:tcPr>
-            <w:tcW w:w="6211" w:type="dxa"/>
+            <w:tcW w:w="6212" w:type="dxa"/>
             <w:tcBorders>
               <w:left w:val="single" w:sz="4" w:space="0" w:color="000000"/>
               <w:bottom w:val="single" w:sz="4" w:space="0" w:color="000000"/>
@@ -2077,7 +2174,6 @@
               <w:jc w:val="left"/>
               <w:rPr>
                 <w:rFonts w:ascii="Times New Roman" w:hAnsi="Times New Roman"/>
-                <w:b w:val="false"/>
                 <w:b w:val="false"/>
                 <w:bCs w:val="false"/>
                 <w:i w:val="false"/>
@@ -2131,7 +2227,6 @@
               <w:rPr>
                 <w:rFonts w:ascii="Times New Roman" w:hAnsi="Times New Roman"/>
                 <w:b w:val="false"/>
-                <w:b w:val="false"/>
                 <w:bCs w:val="false"/>
                 <w:i w:val="false"/>
                 <w:i w:val="false"/>
@@ -2170,7 +2265,7 @@
         <w:trPr/>
         <w:tc>
           <w:tcPr>
-            <w:tcW w:w="899" w:type="dxa"/>
+            <w:tcW w:w="898" w:type="dxa"/>
             <w:tcBorders>
               <w:left w:val="single" w:sz="4" w:space="0" w:color="000000"/>
               <w:bottom w:val="single" w:sz="4" w:space="0" w:color="000000"/>
@@ -2185,7 +2280,6 @@
               <w:rPr>
                 <w:rFonts w:ascii="Times New Roman" w:hAnsi="Times New Roman"/>
                 <w:b w:val="false"/>
-                <w:b w:val="false"/>
                 <w:bCs w:val="false"/>
                 <w:i w:val="false"/>
                 <w:i w:val="false"/>
@@ -2222,7 +2316,7 @@
         </w:tc>
         <w:tc>
           <w:tcPr>
-            <w:tcW w:w="6211" w:type="dxa"/>
+            <w:tcW w:w="6212" w:type="dxa"/>
             <w:tcBorders>
               <w:left w:val="single" w:sz="4" w:space="0" w:color="000000"/>
               <w:bottom w:val="single" w:sz="4" w:space="0" w:color="000000"/>
@@ -2237,38 +2331,73 @@
               <w:rPr>
                 <w:rFonts w:ascii="Times New Roman" w:hAnsi="Times New Roman"/>
                 <w:b w:val="false"/>
-                <w:b w:val="false"/>
-                <w:bCs w:val="false"/>
-                <w:i w:val="false"/>
-                <w:i w:val="false"/>
-                <w:iCs w:val="false"/>
-                <w:strike w:val="false"/>
-                <w:dstrike w:val="false"/>
-                <w:outline w:val="false"/>
-                <w:shadow w:val="false"/>
-                <w:color w:val="000000"/>
-                <w:sz w:val="24"/>
-                <w:szCs w:val="24"/>
-                <w:u w:val="none"/>
-              </w:rPr>
-            </w:pPr>
-            <w:r>
-              <w:rPr>
-                <w:rFonts w:ascii="Times New Roman" w:hAnsi="Times New Roman"/>
-                <w:b w:val="false"/>
-                <w:bCs w:val="false"/>
-                <w:i w:val="false"/>
-                <w:iCs w:val="false"/>
-                <w:strike w:val="false"/>
-                <w:dstrike w:val="false"/>
-                <w:outline w:val="false"/>
-                <w:shadow w:val="false"/>
-                <w:color w:val="000000"/>
-                <w:sz w:val="24"/>
-                <w:szCs w:val="24"/>
-                <w:u w:val="none"/>
-              </w:rPr>
-              <w:t>Users can play recommended songs directly through the app.</w:t>
+                <w:bCs w:val="false"/>
+                <w:i w:val="false"/>
+                <w:i w:val="false"/>
+                <w:iCs w:val="false"/>
+                <w:strike w:val="false"/>
+                <w:dstrike w:val="false"/>
+                <w:outline w:val="false"/>
+                <w:shadow w:val="false"/>
+                <w:color w:val="000000"/>
+                <w:sz w:val="24"/>
+                <w:szCs w:val="24"/>
+                <w:u w:val="none"/>
+              </w:rPr>
+            </w:pPr>
+            <w:r>
+              <w:rPr>
+                <w:rFonts w:ascii="Times New Roman" w:hAnsi="Times New Roman"/>
+                <w:b w:val="false"/>
+                <w:bCs w:val="false"/>
+                <w:i w:val="false"/>
+                <w:iCs w:val="false"/>
+                <w:strike w:val="false"/>
+                <w:dstrike w:val="false"/>
+                <w:outline w:val="false"/>
+                <w:shadow w:val="false"/>
+                <w:color w:val="000000"/>
+                <w:sz w:val="24"/>
+                <w:szCs w:val="24"/>
+                <w:u w:val="none"/>
+              </w:rPr>
+              <w:t xml:space="preserve">Users can play recommended songs </w:t>
+            </w:r>
+            <w:r>
+              <w:rPr>
+                <w:rFonts w:ascii="Times New Roman" w:hAnsi="Times New Roman"/>
+                <w:b w:val="false"/>
+                <w:bCs w:val="false"/>
+                <w:i w:val="false"/>
+                <w:iCs w:val="false"/>
+                <w:strike w:val="false"/>
+                <w:dstrike w:val="false"/>
+                <w:outline w:val="false"/>
+                <w:shadow w:val="false"/>
+                <w:color w:val="000000"/>
+                <w:sz w:val="24"/>
+                <w:szCs w:val="24"/>
+                <w:u w:val="none"/>
+              </w:rPr>
+              <w:t>remotely</w:t>
+            </w:r>
+            <w:r>
+              <w:rPr>
+                <w:rFonts w:ascii="Times New Roman" w:hAnsi="Times New Roman"/>
+                <w:b w:val="false"/>
+                <w:bCs w:val="false"/>
+                <w:i w:val="false"/>
+                <w:iCs w:val="false"/>
+                <w:strike w:val="false"/>
+                <w:dstrike w:val="false"/>
+                <w:outline w:val="false"/>
+                <w:shadow w:val="false"/>
+                <w:color w:val="000000"/>
+                <w:sz w:val="24"/>
+                <w:szCs w:val="24"/>
+                <w:u w:val="none"/>
+              </w:rPr>
+              <w:t xml:space="preserve"> through the app.</w:t>
             </w:r>
           </w:p>
         </w:tc>
@@ -2290,38 +2419,22 @@
               <w:rPr>
                 <w:rFonts w:ascii="Times New Roman" w:hAnsi="Times New Roman"/>
                 <w:b w:val="false"/>
-                <w:b w:val="false"/>
-                <w:bCs w:val="false"/>
-                <w:i w:val="false"/>
-                <w:i w:val="false"/>
-                <w:iCs w:val="false"/>
-                <w:strike w:val="false"/>
-                <w:dstrike w:val="false"/>
-                <w:outline w:val="false"/>
-                <w:shadow w:val="false"/>
-                <w:color w:val="000000"/>
-                <w:sz w:val="24"/>
-                <w:szCs w:val="24"/>
-                <w:u w:val="none"/>
-              </w:rPr>
-            </w:pPr>
-            <w:r>
-              <w:rPr>
-                <w:rFonts w:ascii="Times New Roman" w:hAnsi="Times New Roman"/>
-                <w:b w:val="false"/>
-                <w:bCs w:val="false"/>
-                <w:i w:val="false"/>
-                <w:iCs w:val="false"/>
-                <w:strike w:val="false"/>
-                <w:dstrike w:val="false"/>
-                <w:outline w:val="false"/>
-                <w:shadow w:val="false"/>
-                <w:color w:val="000000"/>
-                <w:sz w:val="24"/>
-                <w:szCs w:val="24"/>
-                <w:u w:val="none"/>
-              </w:rPr>
-              <w:t>May only allow previews instead of full songs.</w:t>
+                <w:bCs w:val="false"/>
+                <w:i w:val="false"/>
+                <w:i w:val="false"/>
+                <w:iCs w:val="false"/>
+                <w:strike w:val="false"/>
+                <w:dstrike w:val="false"/>
+                <w:outline w:val="false"/>
+                <w:shadow w:val="false"/>
+                <w:color w:val="000000"/>
+                <w:sz w:val="24"/>
+                <w:szCs w:val="24"/>
+                <w:u w:val="none"/>
+              </w:rPr>
+            </w:pPr>
+            <w:r>
+              <w:rPr/>
             </w:r>
           </w:p>
         </w:tc>
@@ -2330,7 +2443,7 @@
         <w:trPr/>
         <w:tc>
           <w:tcPr>
-            <w:tcW w:w="899" w:type="dxa"/>
+            <w:tcW w:w="898" w:type="dxa"/>
             <w:tcBorders>
               <w:left w:val="single" w:sz="4" w:space="0" w:color="000000"/>
               <w:bottom w:val="single" w:sz="4" w:space="0" w:color="000000"/>
@@ -2345,7 +2458,6 @@
               <w:rPr>
                 <w:rFonts w:ascii="Times New Roman" w:hAnsi="Times New Roman"/>
                 <w:b w:val="false"/>
-                <w:b w:val="false"/>
                 <w:bCs w:val="false"/>
                 <w:i w:val="false"/>
                 <w:i w:val="false"/>
@@ -2382,7 +2494,7 @@
         </w:tc>
         <w:tc>
           <w:tcPr>
-            <w:tcW w:w="6211" w:type="dxa"/>
+            <w:tcW w:w="6212" w:type="dxa"/>
             <w:tcBorders>
               <w:left w:val="single" w:sz="4" w:space="0" w:color="000000"/>
               <w:bottom w:val="single" w:sz="4" w:space="0" w:color="000000"/>
@@ -2397,38 +2509,55 @@
               <w:rPr>
                 <w:rFonts w:ascii="Times New Roman" w:hAnsi="Times New Roman"/>
                 <w:b w:val="false"/>
-                <w:b w:val="false"/>
-                <w:bCs w:val="false"/>
-                <w:i w:val="false"/>
-                <w:i w:val="false"/>
-                <w:iCs w:val="false"/>
-                <w:strike w:val="false"/>
-                <w:dstrike w:val="false"/>
-                <w:outline w:val="false"/>
-                <w:shadow w:val="false"/>
-                <w:color w:val="000000"/>
-                <w:sz w:val="24"/>
-                <w:szCs w:val="24"/>
-                <w:u w:val="none"/>
-              </w:rPr>
-            </w:pPr>
-            <w:r>
-              <w:rPr>
-                <w:rFonts w:ascii="Times New Roman" w:hAnsi="Times New Roman"/>
-                <w:b w:val="false"/>
-                <w:bCs w:val="false"/>
-                <w:i w:val="false"/>
-                <w:iCs w:val="false"/>
-                <w:strike w:val="false"/>
-                <w:dstrike w:val="false"/>
-                <w:outline w:val="false"/>
-                <w:shadow w:val="false"/>
-                <w:color w:val="000000"/>
-                <w:sz w:val="24"/>
-                <w:szCs w:val="24"/>
-                <w:u w:val="none"/>
-              </w:rPr>
-              <w:t>Users can open the recommended song in the user's chosen streaming service app.</w:t>
+                <w:bCs w:val="false"/>
+                <w:i w:val="false"/>
+                <w:i w:val="false"/>
+                <w:iCs w:val="false"/>
+                <w:strike w:val="false"/>
+                <w:dstrike w:val="false"/>
+                <w:outline w:val="false"/>
+                <w:shadow w:val="false"/>
+                <w:color w:val="000000"/>
+                <w:sz w:val="24"/>
+                <w:szCs w:val="24"/>
+                <w:u w:val="none"/>
+              </w:rPr>
+            </w:pPr>
+            <w:r>
+              <w:rPr>
+                <w:rFonts w:ascii="Times New Roman" w:hAnsi="Times New Roman"/>
+                <w:b w:val="false"/>
+                <w:bCs w:val="false"/>
+                <w:i w:val="false"/>
+                <w:iCs w:val="false"/>
+                <w:strike w:val="false"/>
+                <w:dstrike w:val="false"/>
+                <w:outline w:val="false"/>
+                <w:shadow w:val="false"/>
+                <w:color w:val="000000"/>
+                <w:sz w:val="24"/>
+                <w:szCs w:val="24"/>
+                <w:u w:val="none"/>
+              </w:rPr>
+              <w:t xml:space="preserve">Users can open the recommended song in the </w:t>
+            </w:r>
+            <w:r>
+              <w:rPr>
+                <w:rFonts w:ascii="Times New Roman" w:hAnsi="Times New Roman"/>
+                <w:b w:val="false"/>
+                <w:bCs w:val="false"/>
+                <w:i w:val="false"/>
+                <w:iCs w:val="false"/>
+                <w:strike w:val="false"/>
+                <w:dstrike w:val="false"/>
+                <w:outline w:val="false"/>
+                <w:shadow w:val="false"/>
+                <w:color w:val="000000"/>
+                <w:sz w:val="24"/>
+                <w:szCs w:val="24"/>
+                <w:u w:val="none"/>
+              </w:rPr>
+              <w:t>Spotify app on the user’s device.</w:t>
             </w:r>
           </w:p>
         </w:tc>
@@ -2450,38 +2579,22 @@
               <w:rPr>
                 <w:rFonts w:ascii="Times New Roman" w:hAnsi="Times New Roman"/>
                 <w:b w:val="false"/>
-                <w:b w:val="false"/>
-                <w:bCs w:val="false"/>
-                <w:i w:val="false"/>
-                <w:i w:val="false"/>
-                <w:iCs w:val="false"/>
-                <w:strike w:val="false"/>
-                <w:dstrike w:val="false"/>
-                <w:outline w:val="false"/>
-                <w:shadow w:val="false"/>
-                <w:color w:val="000000"/>
-                <w:sz w:val="24"/>
-                <w:szCs w:val="24"/>
-                <w:u w:val="none"/>
-              </w:rPr>
-            </w:pPr>
-            <w:r>
-              <w:rPr>
-                <w:rFonts w:ascii="Times New Roman" w:hAnsi="Times New Roman"/>
-                <w:b w:val="false"/>
-                <w:bCs w:val="false"/>
-                <w:i w:val="false"/>
-                <w:iCs w:val="false"/>
-                <w:strike w:val="false"/>
-                <w:dstrike w:val="false"/>
-                <w:outline w:val="false"/>
-                <w:shadow w:val="false"/>
-                <w:color w:val="000000"/>
-                <w:sz w:val="24"/>
-                <w:szCs w:val="24"/>
-                <w:u w:val="none"/>
-              </w:rPr>
-              <w:t>via Spotify/Apple Music API integration.</w:t>
+                <w:bCs w:val="false"/>
+                <w:i w:val="false"/>
+                <w:i w:val="false"/>
+                <w:iCs w:val="false"/>
+                <w:strike w:val="false"/>
+                <w:dstrike w:val="false"/>
+                <w:outline w:val="false"/>
+                <w:shadow w:val="false"/>
+                <w:color w:val="000000"/>
+                <w:sz w:val="24"/>
+                <w:szCs w:val="24"/>
+                <w:u w:val="none"/>
+              </w:rPr>
+            </w:pPr>
+            <w:r>
+              <w:rPr/>
             </w:r>
           </w:p>
         </w:tc>
@@ -2490,7 +2603,7 @@
         <w:trPr/>
         <w:tc>
           <w:tcPr>
-            <w:tcW w:w="899" w:type="dxa"/>
+            <w:tcW w:w="898" w:type="dxa"/>
             <w:tcBorders>
               <w:left w:val="single" w:sz="4" w:space="0" w:color="000000"/>
               <w:bottom w:val="single" w:sz="4" w:space="0" w:color="000000"/>
@@ -2505,44 +2618,61 @@
               <w:rPr>
                 <w:rFonts w:ascii="Times New Roman" w:hAnsi="Times New Roman"/>
                 <w:b w:val="false"/>
-                <w:b w:val="false"/>
-                <w:bCs w:val="false"/>
-                <w:i w:val="false"/>
-                <w:i w:val="false"/>
-                <w:iCs w:val="false"/>
-                <w:strike w:val="false"/>
-                <w:dstrike w:val="false"/>
-                <w:outline w:val="false"/>
-                <w:shadow w:val="false"/>
-                <w:color w:val="000000"/>
-                <w:sz w:val="24"/>
-                <w:szCs w:val="24"/>
-                <w:u w:val="none"/>
-              </w:rPr>
-            </w:pPr>
-            <w:r>
-              <w:rPr>
-                <w:rFonts w:ascii="Times New Roman" w:hAnsi="Times New Roman"/>
-                <w:b w:val="false"/>
-                <w:bCs w:val="false"/>
-                <w:i w:val="false"/>
-                <w:iCs w:val="false"/>
-                <w:strike w:val="false"/>
-                <w:dstrike w:val="false"/>
-                <w:outline w:val="false"/>
-                <w:shadow w:val="false"/>
-                <w:color w:val="000000"/>
-                <w:sz w:val="24"/>
-                <w:szCs w:val="24"/>
-                <w:u w:val="none"/>
-              </w:rPr>
-              <w:t>FR-6</w:t>
-            </w:r>
-          </w:p>
-        </w:tc>
-        <w:tc>
-          <w:tcPr>
-            <w:tcW w:w="6211" w:type="dxa"/>
+                <w:bCs w:val="false"/>
+                <w:i w:val="false"/>
+                <w:i w:val="false"/>
+                <w:iCs w:val="false"/>
+                <w:strike w:val="false"/>
+                <w:dstrike w:val="false"/>
+                <w:outline w:val="false"/>
+                <w:shadow w:val="false"/>
+                <w:color w:val="000000"/>
+                <w:sz w:val="24"/>
+                <w:szCs w:val="24"/>
+                <w:u w:val="none"/>
+              </w:rPr>
+            </w:pPr>
+            <w:r>
+              <w:rPr>
+                <w:rFonts w:ascii="Times New Roman" w:hAnsi="Times New Roman"/>
+                <w:b w:val="false"/>
+                <w:bCs w:val="false"/>
+                <w:i w:val="false"/>
+                <w:iCs w:val="false"/>
+                <w:strike w:val="false"/>
+                <w:dstrike w:val="false"/>
+                <w:outline w:val="false"/>
+                <w:shadow w:val="false"/>
+                <w:color w:val="000000"/>
+                <w:sz w:val="24"/>
+                <w:szCs w:val="24"/>
+                <w:u w:val="none"/>
+              </w:rPr>
+              <w:t>FR-</w:t>
+            </w:r>
+            <w:r>
+              <w:rPr>
+                <w:rFonts w:ascii="Times New Roman" w:hAnsi="Times New Roman"/>
+                <w:b w:val="false"/>
+                <w:bCs w:val="false"/>
+                <w:i w:val="false"/>
+                <w:iCs w:val="false"/>
+                <w:strike w:val="false"/>
+                <w:dstrike w:val="false"/>
+                <w:outline w:val="false"/>
+                <w:shadow w:val="false"/>
+                <w:color w:val="000000"/>
+                <w:sz w:val="24"/>
+                <w:szCs w:val="24"/>
+                <w:u w:val="none"/>
+              </w:rPr>
+              <w:t>6</w:t>
+            </w:r>
+          </w:p>
+        </w:tc>
+        <w:tc>
+          <w:tcPr>
+            <w:tcW w:w="6212" w:type="dxa"/>
             <w:tcBorders>
               <w:left w:val="single" w:sz="4" w:space="0" w:color="000000"/>
               <w:bottom w:val="single" w:sz="4" w:space="0" w:color="000000"/>
@@ -2557,38 +2687,37 @@
               <w:rPr>
                 <w:rFonts w:ascii="Times New Roman" w:hAnsi="Times New Roman"/>
                 <w:b w:val="false"/>
-                <w:b w:val="false"/>
-                <w:bCs w:val="false"/>
-                <w:i w:val="false"/>
-                <w:i w:val="false"/>
-                <w:iCs w:val="false"/>
-                <w:strike w:val="false"/>
-                <w:dstrike w:val="false"/>
-                <w:outline w:val="false"/>
-                <w:shadow w:val="false"/>
-                <w:color w:val="000000"/>
-                <w:sz w:val="24"/>
-                <w:szCs w:val="24"/>
-                <w:u w:val="none"/>
-              </w:rPr>
-            </w:pPr>
-            <w:r>
-              <w:rPr>
-                <w:rFonts w:ascii="Times New Roman" w:hAnsi="Times New Roman"/>
-                <w:b w:val="false"/>
-                <w:bCs w:val="false"/>
-                <w:i w:val="false"/>
-                <w:iCs w:val="false"/>
-                <w:strike w:val="false"/>
-                <w:dstrike w:val="false"/>
-                <w:outline w:val="false"/>
-                <w:shadow w:val="false"/>
-                <w:color w:val="000000"/>
-                <w:sz w:val="24"/>
-                <w:szCs w:val="24"/>
-                <w:u w:val="none"/>
-              </w:rPr>
-              <w:t>Users can up-vote or down-vote the recommended song they were served.</w:t>
+                <w:bCs w:val="false"/>
+                <w:i w:val="false"/>
+                <w:i w:val="false"/>
+                <w:iCs w:val="false"/>
+                <w:strike w:val="false"/>
+                <w:dstrike w:val="false"/>
+                <w:outline w:val="false"/>
+                <w:shadow w:val="false"/>
+                <w:color w:val="000000"/>
+                <w:sz w:val="24"/>
+                <w:szCs w:val="24"/>
+                <w:u w:val="none"/>
+              </w:rPr>
+            </w:pPr>
+            <w:r>
+              <w:rPr>
+                <w:rFonts w:ascii="Times New Roman" w:hAnsi="Times New Roman"/>
+                <w:b w:val="false"/>
+                <w:bCs w:val="false"/>
+                <w:i w:val="false"/>
+                <w:iCs w:val="false"/>
+                <w:strike w:val="false"/>
+                <w:dstrike w:val="false"/>
+                <w:outline w:val="false"/>
+                <w:shadow w:val="false"/>
+                <w:color w:val="000000"/>
+                <w:sz w:val="24"/>
+                <w:szCs w:val="24"/>
+                <w:u w:val="none"/>
+              </w:rPr>
+              <w:t>Users can adjust which song properties their song recommendations should prioritize.</w:t>
             </w:r>
           </w:p>
         </w:tc>
@@ -2610,37 +2739,73 @@
               <w:rPr>
                 <w:rFonts w:ascii="Times New Roman" w:hAnsi="Times New Roman"/>
                 <w:b w:val="false"/>
-                <w:b w:val="false"/>
-                <w:bCs w:val="false"/>
-                <w:i w:val="false"/>
-                <w:i w:val="false"/>
-                <w:iCs w:val="false"/>
-                <w:strike w:val="false"/>
-                <w:dstrike w:val="false"/>
-                <w:outline w:val="false"/>
-                <w:shadow w:val="false"/>
-                <w:color w:val="000000"/>
-                <w:sz w:val="24"/>
-                <w:szCs w:val="24"/>
-                <w:u w:val="none"/>
-              </w:rPr>
-            </w:pPr>
-            <w:r>
-              <w:rPr>
-                <w:rFonts w:ascii="Times New Roman" w:hAnsi="Times New Roman"/>
-                <w:b w:val="false"/>
-                <w:bCs w:val="false"/>
-                <w:i w:val="false"/>
-                <w:iCs w:val="false"/>
-                <w:strike w:val="false"/>
-                <w:dstrike w:val="false"/>
-                <w:outline w:val="false"/>
-                <w:shadow w:val="false"/>
-                <w:color w:val="000000"/>
-                <w:sz w:val="24"/>
-                <w:szCs w:val="24"/>
-                <w:u w:val="none"/>
-              </w:rPr>
+                <w:bCs w:val="false"/>
+                <w:i w:val="false"/>
+                <w:i w:val="false"/>
+                <w:iCs w:val="false"/>
+                <w:strike w:val="false"/>
+                <w:dstrike w:val="false"/>
+                <w:outline w:val="false"/>
+                <w:shadow w:val="false"/>
+                <w:color w:val="000000"/>
+                <w:sz w:val="24"/>
+                <w:szCs w:val="24"/>
+                <w:u w:val="none"/>
+              </w:rPr>
+            </w:pPr>
+            <w:r>
+              <w:rPr>
+                <w:rFonts w:ascii="Times New Roman" w:hAnsi="Times New Roman"/>
+                <w:b w:val="false"/>
+                <w:bCs w:val="false"/>
+                <w:i w:val="false"/>
+                <w:iCs w:val="false"/>
+                <w:strike w:val="false"/>
+                <w:dstrike w:val="false"/>
+                <w:outline w:val="false"/>
+                <w:shadow w:val="false"/>
+                <w:color w:val="000000"/>
+                <w:sz w:val="24"/>
+                <w:szCs w:val="24"/>
+                <w:u w:val="none"/>
+              </w:rPr>
+              <w:t xml:space="preserve">Available song properties are determined by </w:t>
+            </w:r>
+            <w:r>
+              <w:rPr>
+                <w:rFonts w:ascii="Times New Roman" w:hAnsi="Times New Roman"/>
+                <w:b w:val="false"/>
+                <w:bCs w:val="false"/>
+                <w:i w:val="false"/>
+                <w:iCs w:val="false"/>
+                <w:strike w:val="false"/>
+                <w:dstrike w:val="false"/>
+                <w:outline w:val="false"/>
+                <w:shadow w:val="false"/>
+                <w:color w:val="000000"/>
+                <w:sz w:val="24"/>
+                <w:szCs w:val="24"/>
+                <w:u w:val="none"/>
+              </w:rPr>
+              <w:t xml:space="preserve">the </w:t>
+            </w:r>
+            <w:r>
+              <w:rPr>
+                <w:rFonts w:ascii="Times New Roman" w:hAnsi="Times New Roman"/>
+                <w:b w:val="false"/>
+                <w:bCs w:val="false"/>
+                <w:i w:val="false"/>
+                <w:iCs w:val="false"/>
+                <w:strike w:val="false"/>
+                <w:dstrike w:val="false"/>
+                <w:outline w:val="false"/>
+                <w:shadow w:val="false"/>
+                <w:color w:val="000000"/>
+                <w:sz w:val="24"/>
+                <w:szCs w:val="24"/>
+                <w:u w:val="none"/>
+              </w:rPr>
+              <w:t>Spotify API.</w:t>
             </w:r>
           </w:p>
         </w:tc>
@@ -2649,7 +2814,7 @@
         <w:trPr/>
         <w:tc>
           <w:tcPr>
-            <w:tcW w:w="899" w:type="dxa"/>
+            <w:tcW w:w="898" w:type="dxa"/>
             <w:tcBorders>
               <w:left w:val="single" w:sz="4" w:space="0" w:color="000000"/>
               <w:bottom w:val="single" w:sz="4" w:space="0" w:color="000000"/>
@@ -2664,44 +2829,61 @@
               <w:rPr>
                 <w:rFonts w:ascii="Times New Roman" w:hAnsi="Times New Roman"/>
                 <w:b w:val="false"/>
-                <w:b w:val="false"/>
-                <w:bCs w:val="false"/>
-                <w:i w:val="false"/>
-                <w:i w:val="false"/>
-                <w:iCs w:val="false"/>
-                <w:strike w:val="false"/>
-                <w:dstrike w:val="false"/>
-                <w:outline w:val="false"/>
-                <w:shadow w:val="false"/>
-                <w:color w:val="000000"/>
-                <w:sz w:val="24"/>
-                <w:szCs w:val="24"/>
-                <w:u w:val="none"/>
-              </w:rPr>
-            </w:pPr>
-            <w:r>
-              <w:rPr>
-                <w:rFonts w:ascii="Times New Roman" w:hAnsi="Times New Roman"/>
-                <w:b w:val="false"/>
-                <w:bCs w:val="false"/>
-                <w:i w:val="false"/>
-                <w:iCs w:val="false"/>
-                <w:strike w:val="false"/>
-                <w:dstrike w:val="false"/>
-                <w:outline w:val="false"/>
-                <w:shadow w:val="false"/>
-                <w:color w:val="000000"/>
-                <w:sz w:val="24"/>
-                <w:szCs w:val="24"/>
-                <w:u w:val="none"/>
-              </w:rPr>
-              <w:t>FR-7</w:t>
-            </w:r>
-          </w:p>
-        </w:tc>
-        <w:tc>
-          <w:tcPr>
-            <w:tcW w:w="6211" w:type="dxa"/>
+                <w:bCs w:val="false"/>
+                <w:i w:val="false"/>
+                <w:i w:val="false"/>
+                <w:iCs w:val="false"/>
+                <w:strike w:val="false"/>
+                <w:dstrike w:val="false"/>
+                <w:outline w:val="false"/>
+                <w:shadow w:val="false"/>
+                <w:color w:val="000000"/>
+                <w:sz w:val="24"/>
+                <w:szCs w:val="24"/>
+                <w:u w:val="none"/>
+              </w:rPr>
+            </w:pPr>
+            <w:r>
+              <w:rPr>
+                <w:rFonts w:ascii="Times New Roman" w:hAnsi="Times New Roman"/>
+                <w:b w:val="false"/>
+                <w:bCs w:val="false"/>
+                <w:i w:val="false"/>
+                <w:iCs w:val="false"/>
+                <w:strike w:val="false"/>
+                <w:dstrike w:val="false"/>
+                <w:outline w:val="false"/>
+                <w:shadow w:val="false"/>
+                <w:color w:val="000000"/>
+                <w:sz w:val="24"/>
+                <w:szCs w:val="24"/>
+                <w:u w:val="none"/>
+              </w:rPr>
+              <w:t>FR-</w:t>
+            </w:r>
+            <w:r>
+              <w:rPr>
+                <w:rFonts w:ascii="Times New Roman" w:hAnsi="Times New Roman"/>
+                <w:b w:val="false"/>
+                <w:bCs w:val="false"/>
+                <w:i w:val="false"/>
+                <w:iCs w:val="false"/>
+                <w:strike w:val="false"/>
+                <w:dstrike w:val="false"/>
+                <w:outline w:val="false"/>
+                <w:shadow w:val="false"/>
+                <w:color w:val="000000"/>
+                <w:sz w:val="24"/>
+                <w:szCs w:val="24"/>
+                <w:u w:val="none"/>
+              </w:rPr>
+              <w:t>7</w:t>
+            </w:r>
+          </w:p>
+        </w:tc>
+        <w:tc>
+          <w:tcPr>
+            <w:tcW w:w="6212" w:type="dxa"/>
             <w:tcBorders>
               <w:left w:val="single" w:sz="4" w:space="0" w:color="000000"/>
               <w:bottom w:val="single" w:sz="4" w:space="0" w:color="000000"/>
@@ -2716,38 +2898,37 @@
               <w:rPr>
                 <w:rFonts w:ascii="Times New Roman" w:hAnsi="Times New Roman"/>
                 <w:b w:val="false"/>
-                <w:b w:val="false"/>
-                <w:bCs w:val="false"/>
-                <w:i w:val="false"/>
-                <w:i w:val="false"/>
-                <w:iCs w:val="false"/>
-                <w:strike w:val="false"/>
-                <w:dstrike w:val="false"/>
-                <w:outline w:val="false"/>
-                <w:shadow w:val="false"/>
-                <w:color w:val="000000"/>
-                <w:sz w:val="24"/>
-                <w:szCs w:val="24"/>
-                <w:u w:val="none"/>
-              </w:rPr>
-            </w:pPr>
-            <w:r>
-              <w:rPr>
-                <w:rFonts w:ascii="Times New Roman" w:hAnsi="Times New Roman"/>
-                <w:b w:val="false"/>
-                <w:bCs w:val="false"/>
-                <w:i w:val="false"/>
-                <w:iCs w:val="false"/>
-                <w:strike w:val="false"/>
-                <w:dstrike w:val="false"/>
-                <w:outline w:val="false"/>
-                <w:shadow w:val="false"/>
-                <w:color w:val="000000"/>
-                <w:sz w:val="24"/>
-                <w:szCs w:val="24"/>
-                <w:u w:val="none"/>
-              </w:rPr>
-              <w:t>The app shall log which songs are up-voted, which songs are down-voted, and which songs do not receive a vote.</w:t>
+                <w:bCs w:val="false"/>
+                <w:i w:val="false"/>
+                <w:i w:val="false"/>
+                <w:iCs w:val="false"/>
+                <w:strike w:val="false"/>
+                <w:dstrike w:val="false"/>
+                <w:outline w:val="false"/>
+                <w:shadow w:val="false"/>
+                <w:color w:val="000000"/>
+                <w:sz w:val="24"/>
+                <w:szCs w:val="24"/>
+                <w:u w:val="none"/>
+              </w:rPr>
+            </w:pPr>
+            <w:r>
+              <w:rPr>
+                <w:rFonts w:ascii="Times New Roman" w:hAnsi="Times New Roman"/>
+                <w:b w:val="false"/>
+                <w:bCs w:val="false"/>
+                <w:i w:val="false"/>
+                <w:iCs w:val="false"/>
+                <w:strike w:val="false"/>
+                <w:dstrike w:val="false"/>
+                <w:outline w:val="false"/>
+                <w:shadow w:val="false"/>
+                <w:color w:val="000000"/>
+                <w:sz w:val="24"/>
+                <w:szCs w:val="24"/>
+                <w:u w:val="none"/>
+              </w:rPr>
+              <w:t>Users can choose which genres will be included/excluded from their song recommendations.</w:t>
             </w:r>
           </w:p>
         </w:tc>
@@ -2769,37 +2950,37 @@
               <w:rPr>
                 <w:rFonts w:ascii="Times New Roman" w:hAnsi="Times New Roman"/>
                 <w:b w:val="false"/>
-                <w:b w:val="false"/>
-                <w:bCs w:val="false"/>
-                <w:i w:val="false"/>
-                <w:i w:val="false"/>
-                <w:iCs w:val="false"/>
-                <w:strike w:val="false"/>
-                <w:dstrike w:val="false"/>
-                <w:outline w:val="false"/>
-                <w:shadow w:val="false"/>
-                <w:color w:val="000000"/>
-                <w:sz w:val="24"/>
-                <w:szCs w:val="24"/>
-                <w:u w:val="none"/>
-              </w:rPr>
-            </w:pPr>
-            <w:r>
-              <w:rPr>
-                <w:rFonts w:ascii="Times New Roman" w:hAnsi="Times New Roman"/>
-                <w:b w:val="false"/>
-                <w:bCs w:val="false"/>
-                <w:i w:val="false"/>
-                <w:iCs w:val="false"/>
-                <w:strike w:val="false"/>
-                <w:dstrike w:val="false"/>
-                <w:outline w:val="false"/>
-                <w:shadow w:val="false"/>
-                <w:color w:val="000000"/>
-                <w:sz w:val="24"/>
-                <w:szCs w:val="24"/>
-                <w:u w:val="none"/>
-              </w:rPr>
+                <w:bCs w:val="false"/>
+                <w:i w:val="false"/>
+                <w:i w:val="false"/>
+                <w:iCs w:val="false"/>
+                <w:strike w:val="false"/>
+                <w:dstrike w:val="false"/>
+                <w:outline w:val="false"/>
+                <w:shadow w:val="false"/>
+                <w:color w:val="000000"/>
+                <w:sz w:val="24"/>
+                <w:szCs w:val="24"/>
+                <w:u w:val="none"/>
+              </w:rPr>
+            </w:pPr>
+            <w:r>
+              <w:rPr>
+                <w:rFonts w:ascii="Times New Roman" w:hAnsi="Times New Roman"/>
+                <w:b w:val="false"/>
+                <w:bCs w:val="false"/>
+                <w:i w:val="false"/>
+                <w:iCs w:val="false"/>
+                <w:strike w:val="false"/>
+                <w:dstrike w:val="false"/>
+                <w:outline w:val="false"/>
+                <w:shadow w:val="false"/>
+                <w:color w:val="000000"/>
+                <w:sz w:val="24"/>
+                <w:szCs w:val="24"/>
+                <w:u w:val="none"/>
+              </w:rPr>
+              <w:t>Available genres are determined by Spotify/Apple Music API.</w:t>
             </w:r>
           </w:p>
         </w:tc>
@@ -2808,7 +2989,7 @@
         <w:trPr/>
         <w:tc>
           <w:tcPr>
-            <w:tcW w:w="899" w:type="dxa"/>
+            <w:tcW w:w="898" w:type="dxa"/>
             <w:tcBorders>
               <w:left w:val="single" w:sz="4" w:space="0" w:color="000000"/>
               <w:bottom w:val="single" w:sz="4" w:space="0" w:color="000000"/>
@@ -2823,44 +3004,61 @@
               <w:rPr>
                 <w:rFonts w:ascii="Times New Roman" w:hAnsi="Times New Roman"/>
                 <w:b w:val="false"/>
-                <w:b w:val="false"/>
-                <w:bCs w:val="false"/>
-                <w:i w:val="false"/>
-                <w:i w:val="false"/>
-                <w:iCs w:val="false"/>
-                <w:strike w:val="false"/>
-                <w:dstrike w:val="false"/>
-                <w:outline w:val="false"/>
-                <w:shadow w:val="false"/>
-                <w:color w:val="000000"/>
-                <w:sz w:val="24"/>
-                <w:szCs w:val="24"/>
-                <w:u w:val="none"/>
-              </w:rPr>
-            </w:pPr>
-            <w:r>
-              <w:rPr>
-                <w:rFonts w:ascii="Times New Roman" w:hAnsi="Times New Roman"/>
-                <w:b w:val="false"/>
-                <w:bCs w:val="false"/>
-                <w:i w:val="false"/>
-                <w:iCs w:val="false"/>
-                <w:strike w:val="false"/>
-                <w:dstrike w:val="false"/>
-                <w:outline w:val="false"/>
-                <w:shadow w:val="false"/>
-                <w:color w:val="000000"/>
-                <w:sz w:val="24"/>
-                <w:szCs w:val="24"/>
-                <w:u w:val="none"/>
-              </w:rPr>
-              <w:t>FR-8</w:t>
-            </w:r>
-          </w:p>
-        </w:tc>
-        <w:tc>
-          <w:tcPr>
-            <w:tcW w:w="6211" w:type="dxa"/>
+                <w:bCs w:val="false"/>
+                <w:i w:val="false"/>
+                <w:i w:val="false"/>
+                <w:iCs w:val="false"/>
+                <w:strike w:val="false"/>
+                <w:dstrike w:val="false"/>
+                <w:outline w:val="false"/>
+                <w:shadow w:val="false"/>
+                <w:color w:val="000000"/>
+                <w:sz w:val="24"/>
+                <w:szCs w:val="24"/>
+                <w:u w:val="none"/>
+              </w:rPr>
+            </w:pPr>
+            <w:r>
+              <w:rPr>
+                <w:rFonts w:ascii="Times New Roman" w:hAnsi="Times New Roman"/>
+                <w:b w:val="false"/>
+                <w:bCs w:val="false"/>
+                <w:i w:val="false"/>
+                <w:iCs w:val="false"/>
+                <w:strike w:val="false"/>
+                <w:dstrike w:val="false"/>
+                <w:outline w:val="false"/>
+                <w:shadow w:val="false"/>
+                <w:color w:val="000000"/>
+                <w:sz w:val="24"/>
+                <w:szCs w:val="24"/>
+                <w:u w:val="none"/>
+              </w:rPr>
+              <w:t>FR-</w:t>
+            </w:r>
+            <w:r>
+              <w:rPr>
+                <w:rFonts w:ascii="Times New Roman" w:hAnsi="Times New Roman"/>
+                <w:b w:val="false"/>
+                <w:bCs w:val="false"/>
+                <w:i w:val="false"/>
+                <w:iCs w:val="false"/>
+                <w:strike w:val="false"/>
+                <w:dstrike w:val="false"/>
+                <w:outline w:val="false"/>
+                <w:shadow w:val="false"/>
+                <w:color w:val="000000"/>
+                <w:sz w:val="24"/>
+                <w:szCs w:val="24"/>
+                <w:u w:val="none"/>
+              </w:rPr>
+              <w:t>8</w:t>
+            </w:r>
+          </w:p>
+        </w:tc>
+        <w:tc>
+          <w:tcPr>
+            <w:tcW w:w="6212" w:type="dxa"/>
             <w:tcBorders>
               <w:left w:val="single" w:sz="4" w:space="0" w:color="000000"/>
               <w:bottom w:val="single" w:sz="4" w:space="0" w:color="000000"/>
@@ -2875,38 +3073,145 @@
               <w:rPr>
                 <w:rFonts w:ascii="Times New Roman" w:hAnsi="Times New Roman"/>
                 <w:b w:val="false"/>
-                <w:b w:val="false"/>
-                <w:bCs w:val="false"/>
-                <w:i w:val="false"/>
-                <w:i w:val="false"/>
-                <w:iCs w:val="false"/>
-                <w:strike w:val="false"/>
-                <w:dstrike w:val="false"/>
-                <w:outline w:val="false"/>
-                <w:shadow w:val="false"/>
-                <w:color w:val="000000"/>
-                <w:sz w:val="24"/>
-                <w:szCs w:val="24"/>
-                <w:u w:val="none"/>
-              </w:rPr>
-            </w:pPr>
-            <w:r>
-              <w:rPr>
-                <w:rFonts w:ascii="Times New Roman" w:hAnsi="Times New Roman"/>
-                <w:b w:val="false"/>
-                <w:bCs w:val="false"/>
-                <w:i w:val="false"/>
-                <w:iCs w:val="false"/>
-                <w:strike w:val="false"/>
-                <w:dstrike w:val="false"/>
-                <w:outline w:val="false"/>
-                <w:shadow w:val="false"/>
-                <w:color w:val="000000"/>
-                <w:sz w:val="24"/>
-                <w:szCs w:val="24"/>
-                <w:u w:val="none"/>
-              </w:rPr>
-              <w:t>Users can adjust which song properties their song recommendations should prioritize.</w:t>
+                <w:bCs w:val="false"/>
+                <w:i w:val="false"/>
+                <w:i w:val="false"/>
+                <w:iCs w:val="false"/>
+                <w:strike w:val="false"/>
+                <w:dstrike w:val="false"/>
+                <w:outline w:val="false"/>
+                <w:shadow w:val="false"/>
+                <w:color w:val="000000"/>
+                <w:sz w:val="24"/>
+                <w:szCs w:val="24"/>
+                <w:u w:val="none"/>
+              </w:rPr>
+            </w:pPr>
+            <w:r>
+              <w:rPr>
+                <w:rFonts w:ascii="Times New Roman" w:hAnsi="Times New Roman"/>
+                <w:b w:val="false"/>
+                <w:bCs w:val="false"/>
+                <w:i w:val="false"/>
+                <w:iCs w:val="false"/>
+                <w:strike w:val="false"/>
+                <w:dstrike w:val="false"/>
+                <w:outline w:val="false"/>
+                <w:shadow w:val="false"/>
+                <w:color w:val="000000"/>
+                <w:sz w:val="24"/>
+                <w:szCs w:val="24"/>
+                <w:u w:val="none"/>
+              </w:rPr>
+              <w:t xml:space="preserve">The app will keep a </w:t>
+            </w:r>
+            <w:r>
+              <w:rPr>
+                <w:rFonts w:ascii="Times New Roman" w:hAnsi="Times New Roman"/>
+                <w:b w:val="false"/>
+                <w:bCs w:val="false"/>
+                <w:i w:val="false"/>
+                <w:iCs w:val="false"/>
+                <w:strike w:val="false"/>
+                <w:dstrike w:val="false"/>
+                <w:outline w:val="false"/>
+                <w:shadow w:val="false"/>
+                <w:color w:val="000000"/>
+                <w:sz w:val="24"/>
+                <w:szCs w:val="24"/>
+                <w:u w:val="none"/>
+              </w:rPr>
+              <w:t xml:space="preserve">limited </w:t>
+            </w:r>
+            <w:r>
+              <w:rPr>
+                <w:rFonts w:ascii="Times New Roman" w:hAnsi="Times New Roman"/>
+                <w:b w:val="false"/>
+                <w:bCs w:val="false"/>
+                <w:i w:val="false"/>
+                <w:iCs w:val="false"/>
+                <w:strike w:val="false"/>
+                <w:dstrike w:val="false"/>
+                <w:outline w:val="false"/>
+                <w:shadow w:val="false"/>
+                <w:color w:val="000000"/>
+                <w:sz w:val="24"/>
+                <w:szCs w:val="24"/>
+                <w:u w:val="none"/>
+              </w:rPr>
+              <w:t>runn</w:t>
+            </w:r>
+            <w:r>
+              <w:rPr>
+                <w:rFonts w:ascii="Times New Roman" w:hAnsi="Times New Roman"/>
+                <w:b w:val="false"/>
+                <w:bCs w:val="false"/>
+                <w:i w:val="false"/>
+                <w:iCs w:val="false"/>
+                <w:strike w:val="false"/>
+                <w:dstrike w:val="false"/>
+                <w:outline w:val="false"/>
+                <w:shadow w:val="false"/>
+                <w:color w:val="000000"/>
+                <w:sz w:val="24"/>
+                <w:szCs w:val="24"/>
+                <w:u w:val="none"/>
+              </w:rPr>
+              <w:t>ing</w:t>
+            </w:r>
+            <w:r>
+              <w:rPr>
+                <w:rFonts w:ascii="Times New Roman" w:hAnsi="Times New Roman"/>
+                <w:b w:val="false"/>
+                <w:bCs w:val="false"/>
+                <w:i w:val="false"/>
+                <w:iCs w:val="false"/>
+                <w:strike w:val="false"/>
+                <w:dstrike w:val="false"/>
+                <w:outline w:val="false"/>
+                <w:shadow w:val="false"/>
+                <w:color w:val="000000"/>
+                <w:sz w:val="24"/>
+                <w:szCs w:val="24"/>
+                <w:u w:val="none"/>
+              </w:rPr>
+              <w:t xml:space="preserve"> history of </w:t>
+            </w:r>
+            <w:r>
+              <w:rPr>
+                <w:rFonts w:ascii="Times New Roman" w:hAnsi="Times New Roman"/>
+                <w:b w:val="false"/>
+                <w:bCs w:val="false"/>
+                <w:i w:val="false"/>
+                <w:iCs w:val="false"/>
+                <w:strike w:val="false"/>
+                <w:dstrike w:val="false"/>
+                <w:outline w:val="false"/>
+                <w:shadow w:val="false"/>
+                <w:color w:val="000000"/>
+                <w:sz w:val="24"/>
+                <w:szCs w:val="24"/>
+                <w:u w:val="none"/>
+              </w:rPr>
+              <w:t>previous</w:t>
+            </w:r>
+            <w:r>
+              <w:rPr>
+                <w:rFonts w:ascii="Times New Roman" w:hAnsi="Times New Roman"/>
+                <w:b w:val="false"/>
+                <w:bCs w:val="false"/>
+                <w:i w:val="false"/>
+                <w:iCs w:val="false"/>
+                <w:strike w:val="false"/>
+                <w:dstrike w:val="false"/>
+                <w:outline w:val="false"/>
+                <w:shadow w:val="false"/>
+                <w:color w:val="000000"/>
+                <w:sz w:val="24"/>
+                <w:szCs w:val="24"/>
+                <w:u w:val="none"/>
+              </w:rPr>
+              <w:t xml:space="preserve"> song recommendations.</w:t>
             </w:r>
           </w:p>
         </w:tc>
@@ -2927,487 +3232,6 @@
               <w:jc w:val="left"/>
               <w:rPr>
                 <w:rFonts w:ascii="Times New Roman" w:hAnsi="Times New Roman"/>
-                <w:b w:val="false"/>
-                <w:b w:val="false"/>
-                <w:bCs w:val="false"/>
-                <w:i w:val="false"/>
-                <w:i w:val="false"/>
-                <w:iCs w:val="false"/>
-                <w:strike w:val="false"/>
-                <w:dstrike w:val="false"/>
-                <w:outline w:val="false"/>
-                <w:shadow w:val="false"/>
-                <w:color w:val="000000"/>
-                <w:sz w:val="24"/>
-                <w:szCs w:val="24"/>
-                <w:u w:val="none"/>
-              </w:rPr>
-            </w:pPr>
-            <w:r>
-              <w:rPr>
-                <w:rFonts w:ascii="Times New Roman" w:hAnsi="Times New Roman"/>
-                <w:b w:val="false"/>
-                <w:bCs w:val="false"/>
-                <w:i w:val="false"/>
-                <w:iCs w:val="false"/>
-                <w:strike w:val="false"/>
-                <w:dstrike w:val="false"/>
-                <w:outline w:val="false"/>
-                <w:shadow w:val="false"/>
-                <w:color w:val="000000"/>
-                <w:sz w:val="24"/>
-                <w:szCs w:val="24"/>
-                <w:u w:val="none"/>
-              </w:rPr>
-              <w:t>Available song properties are determined by Spotify/Apple Music API.</w:t>
-            </w:r>
-          </w:p>
-        </w:tc>
-      </w:tr>
-      <w:tr>
-        <w:trPr/>
-        <w:tc>
-          <w:tcPr>
-            <w:tcW w:w="899" w:type="dxa"/>
-            <w:tcBorders>
-              <w:left w:val="single" w:sz="4" w:space="0" w:color="000000"/>
-              <w:bottom w:val="single" w:sz="4" w:space="0" w:color="000000"/>
-            </w:tcBorders>
-          </w:tcPr>
-          <w:p>
-            <w:pPr>
-              <w:pStyle w:val="TableContents"/>
-              <w:widowControl w:val="false"/>
-              <w:bidi w:val="0"/>
-              <w:jc w:val="left"/>
-              <w:rPr>
-                <w:rFonts w:ascii="Times New Roman" w:hAnsi="Times New Roman"/>
-                <w:b w:val="false"/>
-                <w:b w:val="false"/>
-                <w:bCs w:val="false"/>
-                <w:i w:val="false"/>
-                <w:i w:val="false"/>
-                <w:iCs w:val="false"/>
-                <w:strike w:val="false"/>
-                <w:dstrike w:val="false"/>
-                <w:outline w:val="false"/>
-                <w:shadow w:val="false"/>
-                <w:color w:val="000000"/>
-                <w:sz w:val="24"/>
-                <w:szCs w:val="24"/>
-                <w:u w:val="none"/>
-              </w:rPr>
-            </w:pPr>
-            <w:r>
-              <w:rPr>
-                <w:rFonts w:ascii="Times New Roman" w:hAnsi="Times New Roman"/>
-                <w:b w:val="false"/>
-                <w:bCs w:val="false"/>
-                <w:i w:val="false"/>
-                <w:iCs w:val="false"/>
-                <w:strike w:val="false"/>
-                <w:dstrike w:val="false"/>
-                <w:outline w:val="false"/>
-                <w:shadow w:val="false"/>
-                <w:color w:val="000000"/>
-                <w:sz w:val="24"/>
-                <w:szCs w:val="24"/>
-                <w:u w:val="none"/>
-              </w:rPr>
-              <w:t>FR-9</w:t>
-            </w:r>
-          </w:p>
-        </w:tc>
-        <w:tc>
-          <w:tcPr>
-            <w:tcW w:w="6211" w:type="dxa"/>
-            <w:tcBorders>
-              <w:left w:val="single" w:sz="4" w:space="0" w:color="000000"/>
-              <w:bottom w:val="single" w:sz="4" w:space="0" w:color="000000"/>
-            </w:tcBorders>
-          </w:tcPr>
-          <w:p>
-            <w:pPr>
-              <w:pStyle w:val="Normal"/>
-              <w:widowControl w:val="false"/>
-              <w:bidi w:val="0"/>
-              <w:jc w:val="left"/>
-              <w:rPr>
-                <w:rFonts w:ascii="Times New Roman" w:hAnsi="Times New Roman"/>
-                <w:b w:val="false"/>
-                <w:b w:val="false"/>
-                <w:bCs w:val="false"/>
-                <w:i w:val="false"/>
-                <w:i w:val="false"/>
-                <w:iCs w:val="false"/>
-                <w:strike w:val="false"/>
-                <w:dstrike w:val="false"/>
-                <w:outline w:val="false"/>
-                <w:shadow w:val="false"/>
-                <w:color w:val="000000"/>
-                <w:sz w:val="24"/>
-                <w:szCs w:val="24"/>
-                <w:u w:val="none"/>
-              </w:rPr>
-            </w:pPr>
-            <w:r>
-              <w:rPr>
-                <w:rFonts w:ascii="Times New Roman" w:hAnsi="Times New Roman"/>
-                <w:b w:val="false"/>
-                <w:bCs w:val="false"/>
-                <w:i w:val="false"/>
-                <w:iCs w:val="false"/>
-                <w:strike w:val="false"/>
-                <w:dstrike w:val="false"/>
-                <w:outline w:val="false"/>
-                <w:shadow w:val="false"/>
-                <w:color w:val="000000"/>
-                <w:sz w:val="24"/>
-                <w:szCs w:val="24"/>
-                <w:u w:val="none"/>
-              </w:rPr>
-              <w:t>The app should improve future song recommendations based on the properties of the songs that the user has up-voted or down-voted.</w:t>
-            </w:r>
-          </w:p>
-        </w:tc>
-        <w:tc>
-          <w:tcPr>
-            <w:tcW w:w="2865" w:type="dxa"/>
-            <w:tcBorders>
-              <w:left w:val="single" w:sz="4" w:space="0" w:color="000000"/>
-              <w:bottom w:val="single" w:sz="4" w:space="0" w:color="000000"/>
-              <w:right w:val="single" w:sz="4" w:space="0" w:color="000000"/>
-            </w:tcBorders>
-          </w:tcPr>
-          <w:p>
-            <w:pPr>
-              <w:pStyle w:val="TableContents"/>
-              <w:widowControl w:val="false"/>
-              <w:bidi w:val="0"/>
-              <w:jc w:val="left"/>
-              <w:rPr>
-                <w:rFonts w:ascii="Times New Roman" w:hAnsi="Times New Roman"/>
-                <w:b w:val="false"/>
-                <w:b w:val="false"/>
-                <w:bCs w:val="false"/>
-                <w:i w:val="false"/>
-                <w:i w:val="false"/>
-                <w:iCs w:val="false"/>
-                <w:strike w:val="false"/>
-                <w:dstrike w:val="false"/>
-                <w:outline w:val="false"/>
-                <w:shadow w:val="false"/>
-                <w:color w:val="000000"/>
-                <w:sz w:val="24"/>
-                <w:szCs w:val="24"/>
-                <w:u w:val="none"/>
-              </w:rPr>
-            </w:pPr>
-            <w:r>
-              <w:rPr>
-                <w:rFonts w:ascii="Times New Roman" w:hAnsi="Times New Roman"/>
-                <w:b w:val="false"/>
-                <w:bCs w:val="false"/>
-                <w:i w:val="false"/>
-                <w:iCs w:val="false"/>
-                <w:strike w:val="false"/>
-                <w:dstrike w:val="false"/>
-                <w:outline w:val="false"/>
-                <w:shadow w:val="false"/>
-                <w:color w:val="000000"/>
-                <w:sz w:val="24"/>
-                <w:szCs w:val="24"/>
-                <w:u w:val="none"/>
-              </w:rPr>
-              <w:t>Available song properties are determined by Spotify/Apple Music API.</w:t>
-            </w:r>
-          </w:p>
-        </w:tc>
-      </w:tr>
-      <w:tr>
-        <w:trPr/>
-        <w:tc>
-          <w:tcPr>
-            <w:tcW w:w="899" w:type="dxa"/>
-            <w:tcBorders>
-              <w:left w:val="single" w:sz="4" w:space="0" w:color="000000"/>
-              <w:bottom w:val="single" w:sz="4" w:space="0" w:color="000000"/>
-            </w:tcBorders>
-          </w:tcPr>
-          <w:p>
-            <w:pPr>
-              <w:pStyle w:val="TableContents"/>
-              <w:widowControl w:val="false"/>
-              <w:bidi w:val="0"/>
-              <w:jc w:val="left"/>
-              <w:rPr>
-                <w:rFonts w:ascii="Times New Roman" w:hAnsi="Times New Roman"/>
-                <w:b w:val="false"/>
-                <w:b w:val="false"/>
-                <w:bCs w:val="false"/>
-                <w:i w:val="false"/>
-                <w:i w:val="false"/>
-                <w:iCs w:val="false"/>
-                <w:strike w:val="false"/>
-                <w:dstrike w:val="false"/>
-                <w:outline w:val="false"/>
-                <w:shadow w:val="false"/>
-                <w:color w:val="000000"/>
-                <w:sz w:val="24"/>
-                <w:szCs w:val="24"/>
-                <w:u w:val="none"/>
-              </w:rPr>
-            </w:pPr>
-            <w:r>
-              <w:rPr>
-                <w:rFonts w:ascii="Times New Roman" w:hAnsi="Times New Roman"/>
-                <w:b w:val="false"/>
-                <w:bCs w:val="false"/>
-                <w:i w:val="false"/>
-                <w:iCs w:val="false"/>
-                <w:strike w:val="false"/>
-                <w:dstrike w:val="false"/>
-                <w:outline w:val="false"/>
-                <w:shadow w:val="false"/>
-                <w:color w:val="000000"/>
-                <w:sz w:val="24"/>
-                <w:szCs w:val="24"/>
-                <w:u w:val="none"/>
-              </w:rPr>
-              <w:t>FR-10</w:t>
-            </w:r>
-          </w:p>
-        </w:tc>
-        <w:tc>
-          <w:tcPr>
-            <w:tcW w:w="6211" w:type="dxa"/>
-            <w:tcBorders>
-              <w:left w:val="single" w:sz="4" w:space="0" w:color="000000"/>
-              <w:bottom w:val="single" w:sz="4" w:space="0" w:color="000000"/>
-            </w:tcBorders>
-          </w:tcPr>
-          <w:p>
-            <w:pPr>
-              <w:pStyle w:val="Normal"/>
-              <w:widowControl w:val="false"/>
-              <w:bidi w:val="0"/>
-              <w:jc w:val="left"/>
-              <w:rPr>
-                <w:rFonts w:ascii="Times New Roman" w:hAnsi="Times New Roman"/>
-                <w:b w:val="false"/>
-                <w:b w:val="false"/>
-                <w:bCs w:val="false"/>
-                <w:i w:val="false"/>
-                <w:i w:val="false"/>
-                <w:iCs w:val="false"/>
-                <w:strike w:val="false"/>
-                <w:dstrike w:val="false"/>
-                <w:outline w:val="false"/>
-                <w:shadow w:val="false"/>
-                <w:color w:val="000000"/>
-                <w:sz w:val="24"/>
-                <w:szCs w:val="24"/>
-                <w:u w:val="none"/>
-              </w:rPr>
-            </w:pPr>
-            <w:r>
-              <w:rPr>
-                <w:rFonts w:ascii="Times New Roman" w:hAnsi="Times New Roman"/>
-                <w:b w:val="false"/>
-                <w:bCs w:val="false"/>
-                <w:i w:val="false"/>
-                <w:iCs w:val="false"/>
-                <w:strike w:val="false"/>
-                <w:dstrike w:val="false"/>
-                <w:outline w:val="false"/>
-                <w:shadow w:val="false"/>
-                <w:color w:val="000000"/>
-                <w:sz w:val="24"/>
-                <w:szCs w:val="24"/>
-                <w:u w:val="none"/>
-              </w:rPr>
-              <w:t>Users can choose which genres will be included/excluded from their song recommendations.</w:t>
-            </w:r>
-          </w:p>
-        </w:tc>
-        <w:tc>
-          <w:tcPr>
-            <w:tcW w:w="2865" w:type="dxa"/>
-            <w:tcBorders>
-              <w:left w:val="single" w:sz="4" w:space="0" w:color="000000"/>
-              <w:bottom w:val="single" w:sz="4" w:space="0" w:color="000000"/>
-              <w:right w:val="single" w:sz="4" w:space="0" w:color="000000"/>
-            </w:tcBorders>
-          </w:tcPr>
-          <w:p>
-            <w:pPr>
-              <w:pStyle w:val="TableContents"/>
-              <w:widowControl w:val="false"/>
-              <w:bidi w:val="0"/>
-              <w:jc w:val="left"/>
-              <w:rPr>
-                <w:rFonts w:ascii="Times New Roman" w:hAnsi="Times New Roman"/>
-                <w:b w:val="false"/>
-                <w:b w:val="false"/>
-                <w:bCs w:val="false"/>
-                <w:i w:val="false"/>
-                <w:i w:val="false"/>
-                <w:iCs w:val="false"/>
-                <w:strike w:val="false"/>
-                <w:dstrike w:val="false"/>
-                <w:outline w:val="false"/>
-                <w:shadow w:val="false"/>
-                <w:color w:val="000000"/>
-                <w:sz w:val="24"/>
-                <w:szCs w:val="24"/>
-                <w:u w:val="none"/>
-              </w:rPr>
-            </w:pPr>
-            <w:r>
-              <w:rPr>
-                <w:rFonts w:ascii="Times New Roman" w:hAnsi="Times New Roman"/>
-                <w:b w:val="false"/>
-                <w:bCs w:val="false"/>
-                <w:i w:val="false"/>
-                <w:iCs w:val="false"/>
-                <w:strike w:val="false"/>
-                <w:dstrike w:val="false"/>
-                <w:outline w:val="false"/>
-                <w:shadow w:val="false"/>
-                <w:color w:val="000000"/>
-                <w:sz w:val="24"/>
-                <w:szCs w:val="24"/>
-                <w:u w:val="none"/>
-              </w:rPr>
-              <w:t>Available genres are determined by Spotify/Apple Music API.</w:t>
-            </w:r>
-          </w:p>
-        </w:tc>
-      </w:tr>
-      <w:tr>
-        <w:trPr/>
-        <w:tc>
-          <w:tcPr>
-            <w:tcW w:w="899" w:type="dxa"/>
-            <w:tcBorders>
-              <w:left w:val="single" w:sz="4" w:space="0" w:color="000000"/>
-              <w:bottom w:val="single" w:sz="4" w:space="0" w:color="000000"/>
-            </w:tcBorders>
-          </w:tcPr>
-          <w:p>
-            <w:pPr>
-              <w:pStyle w:val="TableContents"/>
-              <w:widowControl w:val="false"/>
-              <w:bidi w:val="0"/>
-              <w:jc w:val="left"/>
-              <w:rPr>
-                <w:rFonts w:ascii="Times New Roman" w:hAnsi="Times New Roman"/>
-                <w:b w:val="false"/>
-                <w:b w:val="false"/>
-                <w:bCs w:val="false"/>
-                <w:i w:val="false"/>
-                <w:i w:val="false"/>
-                <w:iCs w:val="false"/>
-                <w:strike w:val="false"/>
-                <w:dstrike w:val="false"/>
-                <w:outline w:val="false"/>
-                <w:shadow w:val="false"/>
-                <w:color w:val="000000"/>
-                <w:sz w:val="24"/>
-                <w:szCs w:val="24"/>
-                <w:u w:val="none"/>
-              </w:rPr>
-            </w:pPr>
-            <w:r>
-              <w:rPr>
-                <w:rFonts w:ascii="Times New Roman" w:hAnsi="Times New Roman"/>
-                <w:b w:val="false"/>
-                <w:bCs w:val="false"/>
-                <w:i w:val="false"/>
-                <w:iCs w:val="false"/>
-                <w:strike w:val="false"/>
-                <w:dstrike w:val="false"/>
-                <w:outline w:val="false"/>
-                <w:shadow w:val="false"/>
-                <w:color w:val="000000"/>
-                <w:sz w:val="24"/>
-                <w:szCs w:val="24"/>
-                <w:u w:val="none"/>
-              </w:rPr>
-              <w:t>FR-11</w:t>
-            </w:r>
-          </w:p>
-        </w:tc>
-        <w:tc>
-          <w:tcPr>
-            <w:tcW w:w="6211" w:type="dxa"/>
-            <w:tcBorders>
-              <w:left w:val="single" w:sz="4" w:space="0" w:color="000000"/>
-              <w:bottom w:val="single" w:sz="4" w:space="0" w:color="000000"/>
-            </w:tcBorders>
-          </w:tcPr>
-          <w:p>
-            <w:pPr>
-              <w:pStyle w:val="Normal"/>
-              <w:widowControl w:val="false"/>
-              <w:bidi w:val="0"/>
-              <w:jc w:val="left"/>
-              <w:rPr>
-                <w:rFonts w:ascii="Times New Roman" w:hAnsi="Times New Roman"/>
-                <w:b w:val="false"/>
-                <w:b w:val="false"/>
-                <w:bCs w:val="false"/>
-                <w:i w:val="false"/>
-                <w:i w:val="false"/>
-                <w:iCs w:val="false"/>
-                <w:strike w:val="false"/>
-                <w:dstrike w:val="false"/>
-                <w:outline w:val="false"/>
-                <w:shadow w:val="false"/>
-                <w:color w:val="000000"/>
-                <w:sz w:val="24"/>
-                <w:szCs w:val="24"/>
-                <w:u w:val="none"/>
-              </w:rPr>
-            </w:pPr>
-            <w:r>
-              <w:rPr>
-                <w:rFonts w:ascii="Times New Roman" w:hAnsi="Times New Roman"/>
-                <w:b w:val="false"/>
-                <w:bCs w:val="false"/>
-                <w:i w:val="false"/>
-                <w:iCs w:val="false"/>
-                <w:strike w:val="false"/>
-                <w:dstrike w:val="false"/>
-                <w:outline w:val="false"/>
-                <w:shadow w:val="false"/>
-                <w:color w:val="000000"/>
-                <w:sz w:val="24"/>
-                <w:szCs w:val="24"/>
-                <w:u w:val="none"/>
-              </w:rPr>
-              <w:t>The app will keep a running history of all song recommendations.</w:t>
-            </w:r>
-          </w:p>
-        </w:tc>
-        <w:tc>
-          <w:tcPr>
-            <w:tcW w:w="2865" w:type="dxa"/>
-            <w:tcBorders>
-              <w:left w:val="single" w:sz="4" w:space="0" w:color="000000"/>
-              <w:bottom w:val="single" w:sz="4" w:space="0" w:color="000000"/>
-              <w:right w:val="single" w:sz="4" w:space="0" w:color="000000"/>
-            </w:tcBorders>
-          </w:tcPr>
-          <w:p>
-            <w:pPr>
-              <w:pStyle w:val="TableContents"/>
-              <w:widowControl w:val="false"/>
-              <w:bidi w:val="0"/>
-              <w:jc w:val="left"/>
-              <w:rPr>
-                <w:rFonts w:ascii="Times New Roman" w:hAnsi="Times New Roman"/>
-                <w:b w:val="false"/>
                 <w:b w:val="false"/>
                 <w:bCs w:val="false"/>
                 <w:i w:val="false"/>
@@ -3489,7 +3313,6 @@
         <w:rPr>
           <w:rFonts w:ascii="Times New Roman" w:hAnsi="Times New Roman"/>
           <w:b/>
-          <w:b/>
           <w:bCs/>
           <w:sz w:val="32"/>
           <w:szCs w:val="32"/>
@@ -3515,7 +3338,6 @@
         <w:jc w:val="left"/>
         <w:rPr>
           <w:rFonts w:ascii="Times New Roman" w:hAnsi="Times New Roman"/>
-          <w:b w:val="false"/>
           <w:b w:val="false"/>
           <w:bCs w:val="false"/>
           <w:u w:val="none"/>
@@ -3544,15 +3366,15 @@
         </w:tblCellMar>
       </w:tblPr>
       <w:tblGrid>
-        <w:gridCol w:w="899"/>
-        <w:gridCol w:w="6211"/>
+        <w:gridCol w:w="898"/>
+        <w:gridCol w:w="6212"/>
         <w:gridCol w:w="2865"/>
       </w:tblGrid>
       <w:tr>
         <w:trPr/>
         <w:tc>
           <w:tcPr>
-            <w:tcW w:w="899" w:type="dxa"/>
+            <w:tcW w:w="898" w:type="dxa"/>
             <w:tcBorders>
               <w:top w:val="single" w:sz="4" w:space="0" w:color="000000"/>
               <w:left w:val="single" w:sz="4" w:space="0" w:color="000000"/>
@@ -3568,7 +3390,6 @@
               <w:rPr>
                 <w:rFonts w:ascii="Times New Roman" w:hAnsi="Times New Roman"/>
                 <w:b w:val="false"/>
-                <w:b w:val="false"/>
                 <w:bCs w:val="false"/>
                 <w:i w:val="false"/>
                 <w:i w:val="false"/>
@@ -3605,7 +3426,7 @@
         </w:tc>
         <w:tc>
           <w:tcPr>
-            <w:tcW w:w="6211" w:type="dxa"/>
+            <w:tcW w:w="6212" w:type="dxa"/>
             <w:tcBorders>
               <w:top w:val="single" w:sz="4" w:space="0" w:color="000000"/>
               <w:left w:val="single" w:sz="4" w:space="0" w:color="000000"/>
@@ -3620,7 +3441,6 @@
               <w:jc w:val="left"/>
               <w:rPr>
                 <w:rFonts w:ascii="Times New Roman" w:hAnsi="Times New Roman"/>
-                <w:b w:val="false"/>
                 <w:b w:val="false"/>
                 <w:bCs w:val="false"/>
                 <w:i w:val="false"/>
@@ -3675,7 +3495,6 @@
               <w:rPr>
                 <w:rFonts w:ascii="Times New Roman" w:hAnsi="Times New Roman"/>
                 <w:b w:val="false"/>
-                <w:b w:val="false"/>
                 <w:bCs w:val="false"/>
                 <w:i w:val="false"/>
                 <w:i w:val="false"/>
@@ -3715,7 +3534,7 @@
         <w:trPr/>
         <w:tc>
           <w:tcPr>
-            <w:tcW w:w="899" w:type="dxa"/>
+            <w:tcW w:w="898" w:type="dxa"/>
             <w:tcBorders>
               <w:left w:val="single" w:sz="4" w:space="0" w:color="000000"/>
               <w:bottom w:val="single" w:sz="4" w:space="0" w:color="000000"/>
@@ -3730,44 +3549,61 @@
               <w:rPr>
                 <w:rFonts w:ascii="Times New Roman" w:hAnsi="Times New Roman"/>
                 <w:b w:val="false"/>
-                <w:b w:val="false"/>
-                <w:bCs w:val="false"/>
-                <w:i w:val="false"/>
-                <w:i w:val="false"/>
-                <w:iCs w:val="false"/>
-                <w:strike w:val="false"/>
-                <w:dstrike w:val="false"/>
-                <w:outline w:val="false"/>
-                <w:shadow w:val="false"/>
-                <w:color w:val="000000"/>
-                <w:sz w:val="24"/>
-                <w:szCs w:val="24"/>
-                <w:u w:val="none"/>
-              </w:rPr>
-            </w:pPr>
-            <w:r>
-              <w:rPr>
-                <w:rFonts w:ascii="Times New Roman" w:hAnsi="Times New Roman"/>
-                <w:b w:val="false"/>
-                <w:bCs w:val="false"/>
-                <w:i w:val="false"/>
-                <w:iCs w:val="false"/>
-                <w:strike w:val="false"/>
-                <w:dstrike w:val="false"/>
-                <w:outline w:val="false"/>
-                <w:shadow w:val="false"/>
-                <w:color w:val="000000"/>
-                <w:sz w:val="24"/>
-                <w:szCs w:val="24"/>
-                <w:u w:val="none"/>
-              </w:rPr>
-              <w:t>NFR-1</w:t>
-            </w:r>
-          </w:p>
-        </w:tc>
-        <w:tc>
-          <w:tcPr>
-            <w:tcW w:w="6211" w:type="dxa"/>
+                <w:bCs w:val="false"/>
+                <w:i w:val="false"/>
+                <w:i w:val="false"/>
+                <w:iCs w:val="false"/>
+                <w:strike w:val="false"/>
+                <w:dstrike w:val="false"/>
+                <w:outline w:val="false"/>
+                <w:shadow w:val="false"/>
+                <w:color w:val="000000"/>
+                <w:sz w:val="24"/>
+                <w:szCs w:val="24"/>
+                <w:u w:val="none"/>
+              </w:rPr>
+            </w:pPr>
+            <w:r>
+              <w:rPr>
+                <w:rFonts w:ascii="Times New Roman" w:hAnsi="Times New Roman"/>
+                <w:b w:val="false"/>
+                <w:bCs w:val="false"/>
+                <w:i w:val="false"/>
+                <w:iCs w:val="false"/>
+                <w:strike w:val="false"/>
+                <w:dstrike w:val="false"/>
+                <w:outline w:val="false"/>
+                <w:shadow w:val="false"/>
+                <w:color w:val="000000"/>
+                <w:sz w:val="24"/>
+                <w:szCs w:val="24"/>
+                <w:u w:val="none"/>
+              </w:rPr>
+              <w:t>NFR-</w:t>
+            </w:r>
+            <w:r>
+              <w:rPr>
+                <w:rFonts w:ascii="Times New Roman" w:hAnsi="Times New Roman"/>
+                <w:b w:val="false"/>
+                <w:bCs w:val="false"/>
+                <w:i w:val="false"/>
+                <w:iCs w:val="false"/>
+                <w:strike w:val="false"/>
+                <w:dstrike w:val="false"/>
+                <w:outline w:val="false"/>
+                <w:shadow w:val="false"/>
+                <w:color w:val="000000"/>
+                <w:sz w:val="24"/>
+                <w:szCs w:val="24"/>
+                <w:u w:val="none"/>
+              </w:rPr>
+              <w:t>1</w:t>
+            </w:r>
+          </w:p>
+        </w:tc>
+        <w:tc>
+          <w:tcPr>
+            <w:tcW w:w="6212" w:type="dxa"/>
             <w:tcBorders>
               <w:left w:val="single" w:sz="4" w:space="0" w:color="000000"/>
               <w:bottom w:val="single" w:sz="4" w:space="0" w:color="000000"/>
@@ -3782,38 +3618,37 @@
               <w:rPr>
                 <w:rFonts w:ascii="Times New Roman" w:hAnsi="Times New Roman"/>
                 <w:b w:val="false"/>
-                <w:b w:val="false"/>
-                <w:bCs w:val="false"/>
-                <w:i w:val="false"/>
-                <w:i w:val="false"/>
-                <w:iCs w:val="false"/>
-                <w:strike w:val="false"/>
-                <w:dstrike w:val="false"/>
-                <w:outline w:val="false"/>
-                <w:shadow w:val="false"/>
-                <w:color w:val="000000"/>
-                <w:sz w:val="24"/>
-                <w:szCs w:val="24"/>
-                <w:u w:val="none"/>
-              </w:rPr>
-            </w:pPr>
-            <w:r>
-              <w:rPr>
-                <w:rFonts w:ascii="Times New Roman" w:hAnsi="Times New Roman"/>
-                <w:b w:val="false"/>
-                <w:bCs w:val="false"/>
-                <w:i w:val="false"/>
-                <w:iCs w:val="false"/>
-                <w:strike w:val="false"/>
-                <w:dstrike w:val="false"/>
-                <w:outline w:val="false"/>
-                <w:shadow w:val="false"/>
-                <w:color w:val="000000"/>
-                <w:sz w:val="24"/>
-                <w:szCs w:val="24"/>
-                <w:u w:val="none"/>
-              </w:rPr>
-              <w:t>Android and iOS versions.</w:t>
+                <w:bCs w:val="false"/>
+                <w:i w:val="false"/>
+                <w:i w:val="false"/>
+                <w:iCs w:val="false"/>
+                <w:strike w:val="false"/>
+                <w:dstrike w:val="false"/>
+                <w:outline w:val="false"/>
+                <w:shadow w:val="false"/>
+                <w:color w:val="000000"/>
+                <w:sz w:val="24"/>
+                <w:szCs w:val="24"/>
+                <w:u w:val="none"/>
+              </w:rPr>
+            </w:pPr>
+            <w:r>
+              <w:rPr>
+                <w:rFonts w:ascii="Times New Roman" w:hAnsi="Times New Roman"/>
+                <w:b w:val="false"/>
+                <w:bCs w:val="false"/>
+                <w:i w:val="false"/>
+                <w:iCs w:val="false"/>
+                <w:strike w:val="false"/>
+                <w:dstrike w:val="false"/>
+                <w:outline w:val="false"/>
+                <w:shadow w:val="false"/>
+                <w:color w:val="000000"/>
+                <w:sz w:val="24"/>
+                <w:szCs w:val="24"/>
+                <w:u w:val="none"/>
+              </w:rPr>
+              <w:t>New users will be given a one-time briefing on the purpose of the app and the way that the app works.</w:t>
             </w:r>
           </w:p>
         </w:tc>
@@ -3835,38 +3670,36 @@
               <w:rPr>
                 <w:rFonts w:ascii="Times New Roman" w:hAnsi="Times New Roman"/>
                 <w:b w:val="false"/>
-                <w:b w:val="false"/>
-                <w:bCs w:val="false"/>
-                <w:i w:val="false"/>
-                <w:i w:val="false"/>
-                <w:iCs w:val="false"/>
-                <w:strike w:val="false"/>
-                <w:dstrike w:val="false"/>
-                <w:outline w:val="false"/>
-                <w:shadow w:val="false"/>
-                <w:color w:val="000000"/>
-                <w:sz w:val="24"/>
-                <w:szCs w:val="24"/>
-                <w:u w:val="none"/>
-              </w:rPr>
-            </w:pPr>
-            <w:r>
-              <w:rPr>
-                <w:rFonts w:ascii="Times New Roman" w:hAnsi="Times New Roman"/>
-                <w:b w:val="false"/>
-                <w:bCs w:val="false"/>
-                <w:i w:val="false"/>
-                <w:iCs w:val="false"/>
-                <w:strike w:val="false"/>
-                <w:dstrike w:val="false"/>
-                <w:outline w:val="false"/>
-                <w:shadow w:val="false"/>
-                <w:color w:val="000000"/>
-                <w:sz w:val="24"/>
-                <w:szCs w:val="24"/>
-                <w:u w:val="none"/>
-              </w:rPr>
-              <w:t>Priority on developing Android version.</w:t>
+                <w:bCs w:val="false"/>
+                <w:i w:val="false"/>
+                <w:i w:val="false"/>
+                <w:iCs w:val="false"/>
+                <w:strike w:val="false"/>
+                <w:dstrike w:val="false"/>
+                <w:outline w:val="false"/>
+                <w:shadow w:val="false"/>
+                <w:color w:val="000000"/>
+                <w:sz w:val="24"/>
+                <w:szCs w:val="24"/>
+                <w:u w:val="none"/>
+              </w:rPr>
+            </w:pPr>
+            <w:r>
+              <w:rPr>
+                <w:rFonts w:ascii="Times New Roman" w:hAnsi="Times New Roman"/>
+                <w:b w:val="false"/>
+                <w:bCs w:val="false"/>
+                <w:i w:val="false"/>
+                <w:iCs w:val="false"/>
+                <w:strike w:val="false"/>
+                <w:dstrike w:val="false"/>
+                <w:outline w:val="false"/>
+                <w:shadow w:val="false"/>
+                <w:color w:val="000000"/>
+                <w:sz w:val="24"/>
+                <w:szCs w:val="24"/>
+                <w:u w:val="none"/>
+              </w:rPr>
             </w:r>
           </w:p>
         </w:tc>
@@ -3875,7 +3708,7 @@
         <w:trPr/>
         <w:tc>
           <w:tcPr>
-            <w:tcW w:w="899" w:type="dxa"/>
+            <w:tcW w:w="898" w:type="dxa"/>
             <w:tcBorders>
               <w:left w:val="single" w:sz="4" w:space="0" w:color="000000"/>
               <w:bottom w:val="single" w:sz="4" w:space="0" w:color="000000"/>
@@ -3890,44 +3723,61 @@
               <w:rPr>
                 <w:rFonts w:ascii="Times New Roman" w:hAnsi="Times New Roman"/>
                 <w:b w:val="false"/>
-                <w:b w:val="false"/>
-                <w:bCs w:val="false"/>
-                <w:i w:val="false"/>
-                <w:i w:val="false"/>
-                <w:iCs w:val="false"/>
-                <w:strike w:val="false"/>
-                <w:dstrike w:val="false"/>
-                <w:outline w:val="false"/>
-                <w:shadow w:val="false"/>
-                <w:color w:val="000000"/>
-                <w:sz w:val="24"/>
-                <w:szCs w:val="24"/>
-                <w:u w:val="none"/>
-              </w:rPr>
-            </w:pPr>
-            <w:r>
-              <w:rPr>
-                <w:rFonts w:ascii="Times New Roman" w:hAnsi="Times New Roman"/>
-                <w:b w:val="false"/>
-                <w:bCs w:val="false"/>
-                <w:i w:val="false"/>
-                <w:iCs w:val="false"/>
-                <w:strike w:val="false"/>
-                <w:dstrike w:val="false"/>
-                <w:outline w:val="false"/>
-                <w:shadow w:val="false"/>
-                <w:color w:val="000000"/>
-                <w:sz w:val="24"/>
-                <w:szCs w:val="24"/>
-                <w:u w:val="none"/>
-              </w:rPr>
-              <w:t>NFR-2</w:t>
-            </w:r>
-          </w:p>
-        </w:tc>
-        <w:tc>
-          <w:tcPr>
-            <w:tcW w:w="6211" w:type="dxa"/>
+                <w:bCs w:val="false"/>
+                <w:i w:val="false"/>
+                <w:i w:val="false"/>
+                <w:iCs w:val="false"/>
+                <w:strike w:val="false"/>
+                <w:dstrike w:val="false"/>
+                <w:outline w:val="false"/>
+                <w:shadow w:val="false"/>
+                <w:color w:val="000000"/>
+                <w:sz w:val="24"/>
+                <w:szCs w:val="24"/>
+                <w:u w:val="none"/>
+              </w:rPr>
+            </w:pPr>
+            <w:r>
+              <w:rPr>
+                <w:rFonts w:ascii="Times New Roman" w:hAnsi="Times New Roman"/>
+                <w:b w:val="false"/>
+                <w:bCs w:val="false"/>
+                <w:i w:val="false"/>
+                <w:iCs w:val="false"/>
+                <w:strike w:val="false"/>
+                <w:dstrike w:val="false"/>
+                <w:outline w:val="false"/>
+                <w:shadow w:val="false"/>
+                <w:color w:val="000000"/>
+                <w:sz w:val="24"/>
+                <w:szCs w:val="24"/>
+                <w:u w:val="none"/>
+              </w:rPr>
+              <w:t>NFR-</w:t>
+            </w:r>
+            <w:r>
+              <w:rPr>
+                <w:rFonts w:ascii="Times New Roman" w:hAnsi="Times New Roman"/>
+                <w:b w:val="false"/>
+                <w:bCs w:val="false"/>
+                <w:i w:val="false"/>
+                <w:iCs w:val="false"/>
+                <w:strike w:val="false"/>
+                <w:dstrike w:val="false"/>
+                <w:outline w:val="false"/>
+                <w:shadow w:val="false"/>
+                <w:color w:val="000000"/>
+                <w:sz w:val="24"/>
+                <w:szCs w:val="24"/>
+                <w:u w:val="none"/>
+              </w:rPr>
+              <w:t>2</w:t>
+            </w:r>
+          </w:p>
+        </w:tc>
+        <w:tc>
+          <w:tcPr>
+            <w:tcW w:w="6212" w:type="dxa"/>
             <w:tcBorders>
               <w:left w:val="single" w:sz="4" w:space="0" w:color="000000"/>
               <w:bottom w:val="single" w:sz="4" w:space="0" w:color="000000"/>
@@ -3942,38 +3792,37 @@
               <w:rPr>
                 <w:rFonts w:ascii="Times New Roman" w:hAnsi="Times New Roman"/>
                 <w:b w:val="false"/>
-                <w:b w:val="false"/>
-                <w:bCs w:val="false"/>
-                <w:i w:val="false"/>
-                <w:i w:val="false"/>
-                <w:iCs w:val="false"/>
-                <w:strike w:val="false"/>
-                <w:dstrike w:val="false"/>
-                <w:outline w:val="false"/>
-                <w:shadow w:val="false"/>
-                <w:color w:val="000000"/>
-                <w:sz w:val="24"/>
-                <w:szCs w:val="24"/>
-                <w:u w:val="none"/>
-              </w:rPr>
-            </w:pPr>
-            <w:r>
-              <w:rPr>
-                <w:rFonts w:ascii="Times New Roman" w:hAnsi="Times New Roman"/>
-                <w:b w:val="false"/>
-                <w:bCs w:val="false"/>
-                <w:i w:val="false"/>
-                <w:iCs w:val="false"/>
-                <w:strike w:val="false"/>
-                <w:dstrike w:val="false"/>
-                <w:outline w:val="false"/>
-                <w:shadow w:val="false"/>
-                <w:color w:val="000000"/>
-                <w:sz w:val="24"/>
-                <w:szCs w:val="24"/>
-                <w:u w:val="none"/>
-              </w:rPr>
-              <w:t>New users will be given a one-time briefing on the purpose of the app and the way that the app works.</w:t>
+                <w:bCs w:val="false"/>
+                <w:i w:val="false"/>
+                <w:i w:val="false"/>
+                <w:iCs w:val="false"/>
+                <w:strike w:val="false"/>
+                <w:dstrike w:val="false"/>
+                <w:outline w:val="false"/>
+                <w:shadow w:val="false"/>
+                <w:color w:val="000000"/>
+                <w:sz w:val="24"/>
+                <w:szCs w:val="24"/>
+                <w:u w:val="none"/>
+              </w:rPr>
+            </w:pPr>
+            <w:r>
+              <w:rPr>
+                <w:rFonts w:ascii="Times New Roman" w:hAnsi="Times New Roman"/>
+                <w:b w:val="false"/>
+                <w:bCs w:val="false"/>
+                <w:i w:val="false"/>
+                <w:iCs w:val="false"/>
+                <w:strike w:val="false"/>
+                <w:dstrike w:val="false"/>
+                <w:outline w:val="false"/>
+                <w:shadow w:val="false"/>
+                <w:color w:val="000000"/>
+                <w:sz w:val="24"/>
+                <w:szCs w:val="24"/>
+                <w:u w:val="none"/>
+              </w:rPr>
+              <w:t>New users will be asked if they want to enable push notifications.</w:t>
             </w:r>
           </w:p>
         </w:tc>
@@ -3995,7 +3844,6 @@
               <w:rPr>
                 <w:rFonts w:ascii="Times New Roman" w:hAnsi="Times New Roman"/>
                 <w:b w:val="false"/>
-                <w:b w:val="false"/>
                 <w:bCs w:val="false"/>
                 <w:i w:val="false"/>
                 <w:i w:val="false"/>
@@ -4034,7 +3882,7 @@
         <w:trPr/>
         <w:tc>
           <w:tcPr>
-            <w:tcW w:w="899" w:type="dxa"/>
+            <w:tcW w:w="898" w:type="dxa"/>
             <w:tcBorders>
               <w:left w:val="single" w:sz="4" w:space="0" w:color="000000"/>
               <w:bottom w:val="single" w:sz="4" w:space="0" w:color="000000"/>
@@ -4049,44 +3897,61 @@
               <w:rPr>
                 <w:rFonts w:ascii="Times New Roman" w:hAnsi="Times New Roman"/>
                 <w:b w:val="false"/>
-                <w:b w:val="false"/>
-                <w:bCs w:val="false"/>
-                <w:i w:val="false"/>
-                <w:i w:val="false"/>
-                <w:iCs w:val="false"/>
-                <w:strike w:val="false"/>
-                <w:dstrike w:val="false"/>
-                <w:outline w:val="false"/>
-                <w:shadow w:val="false"/>
-                <w:color w:val="000000"/>
-                <w:sz w:val="24"/>
-                <w:szCs w:val="24"/>
-                <w:u w:val="none"/>
-              </w:rPr>
-            </w:pPr>
-            <w:r>
-              <w:rPr>
-                <w:rFonts w:ascii="Times New Roman" w:hAnsi="Times New Roman"/>
-                <w:b w:val="false"/>
-                <w:bCs w:val="false"/>
-                <w:i w:val="false"/>
-                <w:iCs w:val="false"/>
-                <w:strike w:val="false"/>
-                <w:dstrike w:val="false"/>
-                <w:outline w:val="false"/>
-                <w:shadow w:val="false"/>
-                <w:color w:val="000000"/>
-                <w:sz w:val="24"/>
-                <w:szCs w:val="24"/>
-                <w:u w:val="none"/>
-              </w:rPr>
-              <w:t>NFR-3</w:t>
-            </w:r>
-          </w:p>
-        </w:tc>
-        <w:tc>
-          <w:tcPr>
-            <w:tcW w:w="6211" w:type="dxa"/>
+                <w:bCs w:val="false"/>
+                <w:i w:val="false"/>
+                <w:i w:val="false"/>
+                <w:iCs w:val="false"/>
+                <w:strike w:val="false"/>
+                <w:dstrike w:val="false"/>
+                <w:outline w:val="false"/>
+                <w:shadow w:val="false"/>
+                <w:color w:val="000000"/>
+                <w:sz w:val="24"/>
+                <w:szCs w:val="24"/>
+                <w:u w:val="none"/>
+              </w:rPr>
+            </w:pPr>
+            <w:r>
+              <w:rPr>
+                <w:rFonts w:ascii="Times New Roman" w:hAnsi="Times New Roman"/>
+                <w:b w:val="false"/>
+                <w:bCs w:val="false"/>
+                <w:i w:val="false"/>
+                <w:iCs w:val="false"/>
+                <w:strike w:val="false"/>
+                <w:dstrike w:val="false"/>
+                <w:outline w:val="false"/>
+                <w:shadow w:val="false"/>
+                <w:color w:val="000000"/>
+                <w:sz w:val="24"/>
+                <w:szCs w:val="24"/>
+                <w:u w:val="none"/>
+              </w:rPr>
+              <w:t>NFR-</w:t>
+            </w:r>
+            <w:r>
+              <w:rPr>
+                <w:rFonts w:ascii="Times New Roman" w:hAnsi="Times New Roman"/>
+                <w:b w:val="false"/>
+                <w:bCs w:val="false"/>
+                <w:i w:val="false"/>
+                <w:iCs w:val="false"/>
+                <w:strike w:val="false"/>
+                <w:dstrike w:val="false"/>
+                <w:outline w:val="false"/>
+                <w:shadow w:val="false"/>
+                <w:color w:val="000000"/>
+                <w:sz w:val="24"/>
+                <w:szCs w:val="24"/>
+                <w:u w:val="none"/>
+              </w:rPr>
+              <w:t>3</w:t>
+            </w:r>
+          </w:p>
+        </w:tc>
+        <w:tc>
+          <w:tcPr>
+            <w:tcW w:w="6212" w:type="dxa"/>
             <w:tcBorders>
               <w:left w:val="single" w:sz="4" w:space="0" w:color="000000"/>
               <w:bottom w:val="single" w:sz="4" w:space="0" w:color="000000"/>
@@ -4101,38 +3966,37 @@
               <w:rPr>
                 <w:rFonts w:ascii="Times New Roman" w:hAnsi="Times New Roman"/>
                 <w:b w:val="false"/>
-                <w:b w:val="false"/>
-                <w:bCs w:val="false"/>
-                <w:i w:val="false"/>
-                <w:i w:val="false"/>
-                <w:iCs w:val="false"/>
-                <w:strike w:val="false"/>
-                <w:dstrike w:val="false"/>
-                <w:outline w:val="false"/>
-                <w:shadow w:val="false"/>
-                <w:color w:val="000000"/>
-                <w:sz w:val="24"/>
-                <w:szCs w:val="24"/>
-                <w:u w:val="none"/>
-              </w:rPr>
-            </w:pPr>
-            <w:r>
-              <w:rPr>
-                <w:rFonts w:ascii="Times New Roman" w:hAnsi="Times New Roman"/>
-                <w:b w:val="false"/>
-                <w:bCs w:val="false"/>
-                <w:i w:val="false"/>
-                <w:iCs w:val="false"/>
-                <w:strike w:val="false"/>
-                <w:dstrike w:val="false"/>
-                <w:outline w:val="false"/>
-                <w:shadow w:val="false"/>
-                <w:color w:val="000000"/>
-                <w:sz w:val="24"/>
-                <w:szCs w:val="24"/>
-                <w:u w:val="none"/>
-              </w:rPr>
-              <w:t>New users will be asked if they want to enable push notifications.</w:t>
+                <w:bCs w:val="false"/>
+                <w:i w:val="false"/>
+                <w:i w:val="false"/>
+                <w:iCs w:val="false"/>
+                <w:strike w:val="false"/>
+                <w:dstrike w:val="false"/>
+                <w:outline w:val="false"/>
+                <w:shadow w:val="false"/>
+                <w:color w:val="000000"/>
+                <w:sz w:val="24"/>
+                <w:szCs w:val="24"/>
+                <w:u w:val="none"/>
+              </w:rPr>
+            </w:pPr>
+            <w:r>
+              <w:rPr>
+                <w:rFonts w:ascii="Times New Roman" w:hAnsi="Times New Roman"/>
+                <w:b w:val="false"/>
+                <w:bCs w:val="false"/>
+                <w:i w:val="false"/>
+                <w:iCs w:val="false"/>
+                <w:strike w:val="false"/>
+                <w:dstrike w:val="false"/>
+                <w:outline w:val="false"/>
+                <w:shadow w:val="false"/>
+                <w:color w:val="000000"/>
+                <w:sz w:val="24"/>
+                <w:szCs w:val="24"/>
+                <w:u w:val="none"/>
+              </w:rPr>
+              <w:t>If the user gives permission, push notifications will be sent to the user's device to notify the user when a new song recommendation is served.</w:t>
             </w:r>
           </w:p>
         </w:tc>
@@ -4154,7 +4018,6 @@
               <w:rPr>
                 <w:rFonts w:ascii="Times New Roman" w:hAnsi="Times New Roman"/>
                 <w:b w:val="false"/>
-                <w:b w:val="false"/>
                 <w:bCs w:val="false"/>
                 <w:i w:val="false"/>
                 <w:i w:val="false"/>
@@ -4193,7 +4056,7 @@
         <w:trPr/>
         <w:tc>
           <w:tcPr>
-            <w:tcW w:w="899" w:type="dxa"/>
+            <w:tcW w:w="898" w:type="dxa"/>
             <w:tcBorders>
               <w:left w:val="single" w:sz="4" w:space="0" w:color="000000"/>
               <w:bottom w:val="single" w:sz="4" w:space="0" w:color="000000"/>
@@ -4208,44 +4071,61 @@
               <w:rPr>
                 <w:rFonts w:ascii="Times New Roman" w:hAnsi="Times New Roman"/>
                 <w:b w:val="false"/>
-                <w:b w:val="false"/>
-                <w:bCs w:val="false"/>
-                <w:i w:val="false"/>
-                <w:i w:val="false"/>
-                <w:iCs w:val="false"/>
-                <w:strike w:val="false"/>
-                <w:dstrike w:val="false"/>
-                <w:outline w:val="false"/>
-                <w:shadow w:val="false"/>
-                <w:color w:val="000000"/>
-                <w:sz w:val="24"/>
-                <w:szCs w:val="24"/>
-                <w:u w:val="none"/>
-              </w:rPr>
-            </w:pPr>
-            <w:r>
-              <w:rPr>
-                <w:rFonts w:ascii="Times New Roman" w:hAnsi="Times New Roman"/>
-                <w:b w:val="false"/>
-                <w:bCs w:val="false"/>
-                <w:i w:val="false"/>
-                <w:iCs w:val="false"/>
-                <w:strike w:val="false"/>
-                <w:dstrike w:val="false"/>
-                <w:outline w:val="false"/>
-                <w:shadow w:val="false"/>
-                <w:color w:val="000000"/>
-                <w:sz w:val="24"/>
-                <w:szCs w:val="24"/>
-                <w:u w:val="none"/>
-              </w:rPr>
-              <w:t>NFR-4</w:t>
-            </w:r>
-          </w:p>
-        </w:tc>
-        <w:tc>
-          <w:tcPr>
-            <w:tcW w:w="6211" w:type="dxa"/>
+                <w:bCs w:val="false"/>
+                <w:i w:val="false"/>
+                <w:i w:val="false"/>
+                <w:iCs w:val="false"/>
+                <w:strike w:val="false"/>
+                <w:dstrike w:val="false"/>
+                <w:outline w:val="false"/>
+                <w:shadow w:val="false"/>
+                <w:color w:val="000000"/>
+                <w:sz w:val="24"/>
+                <w:szCs w:val="24"/>
+                <w:u w:val="none"/>
+              </w:rPr>
+            </w:pPr>
+            <w:r>
+              <w:rPr>
+                <w:rFonts w:ascii="Times New Roman" w:hAnsi="Times New Roman"/>
+                <w:b w:val="false"/>
+                <w:bCs w:val="false"/>
+                <w:i w:val="false"/>
+                <w:iCs w:val="false"/>
+                <w:strike w:val="false"/>
+                <w:dstrike w:val="false"/>
+                <w:outline w:val="false"/>
+                <w:shadow w:val="false"/>
+                <w:color w:val="000000"/>
+                <w:sz w:val="24"/>
+                <w:szCs w:val="24"/>
+                <w:u w:val="none"/>
+              </w:rPr>
+              <w:t>NFR-</w:t>
+            </w:r>
+            <w:r>
+              <w:rPr>
+                <w:rFonts w:ascii="Times New Roman" w:hAnsi="Times New Roman"/>
+                <w:b w:val="false"/>
+                <w:bCs w:val="false"/>
+                <w:i w:val="false"/>
+                <w:iCs w:val="false"/>
+                <w:strike w:val="false"/>
+                <w:dstrike w:val="false"/>
+                <w:outline w:val="false"/>
+                <w:shadow w:val="false"/>
+                <w:color w:val="000000"/>
+                <w:sz w:val="24"/>
+                <w:szCs w:val="24"/>
+                <w:u w:val="none"/>
+              </w:rPr>
+              <w:t>4</w:t>
+            </w:r>
+          </w:p>
+        </w:tc>
+        <w:tc>
+          <w:tcPr>
+            <w:tcW w:w="6212" w:type="dxa"/>
             <w:tcBorders>
               <w:left w:val="single" w:sz="4" w:space="0" w:color="000000"/>
               <w:bottom w:val="single" w:sz="4" w:space="0" w:color="000000"/>
@@ -4260,38 +4140,37 @@
               <w:rPr>
                 <w:rFonts w:ascii="Times New Roman" w:hAnsi="Times New Roman"/>
                 <w:b w:val="false"/>
-                <w:b w:val="false"/>
-                <w:bCs w:val="false"/>
-                <w:i w:val="false"/>
-                <w:i w:val="false"/>
-                <w:iCs w:val="false"/>
-                <w:strike w:val="false"/>
-                <w:dstrike w:val="false"/>
-                <w:outline w:val="false"/>
-                <w:shadow w:val="false"/>
-                <w:color w:val="000000"/>
-                <w:sz w:val="24"/>
-                <w:szCs w:val="24"/>
-                <w:u w:val="none"/>
-              </w:rPr>
-            </w:pPr>
-            <w:r>
-              <w:rPr>
-                <w:rFonts w:ascii="Times New Roman" w:hAnsi="Times New Roman"/>
-                <w:b w:val="false"/>
-                <w:bCs w:val="false"/>
-                <w:i w:val="false"/>
-                <w:iCs w:val="false"/>
-                <w:strike w:val="false"/>
-                <w:dstrike w:val="false"/>
-                <w:outline w:val="false"/>
-                <w:shadow w:val="false"/>
-                <w:color w:val="000000"/>
-                <w:sz w:val="24"/>
-                <w:szCs w:val="24"/>
-                <w:u w:val="none"/>
-              </w:rPr>
-              <w:t>If the user gives permission, push notifications will be sent to the user's device to notify the user when a new song recommendation is served.</w:t>
+                <w:bCs w:val="false"/>
+                <w:i w:val="false"/>
+                <w:i w:val="false"/>
+                <w:iCs w:val="false"/>
+                <w:strike w:val="false"/>
+                <w:dstrike w:val="false"/>
+                <w:outline w:val="false"/>
+                <w:shadow w:val="false"/>
+                <w:color w:val="000000"/>
+                <w:sz w:val="24"/>
+                <w:szCs w:val="24"/>
+                <w:u w:val="none"/>
+              </w:rPr>
+            </w:pPr>
+            <w:r>
+              <w:rPr>
+                <w:rFonts w:ascii="Times New Roman" w:hAnsi="Times New Roman"/>
+                <w:b w:val="false"/>
+                <w:bCs w:val="false"/>
+                <w:i w:val="false"/>
+                <w:iCs w:val="false"/>
+                <w:strike w:val="false"/>
+                <w:dstrike w:val="false"/>
+                <w:outline w:val="false"/>
+                <w:shadow w:val="false"/>
+                <w:color w:val="000000"/>
+                <w:sz w:val="24"/>
+                <w:szCs w:val="24"/>
+                <w:u w:val="none"/>
+              </w:rPr>
+              <w:t>Users can toggle push notifications in the settings.</w:t>
             </w:r>
           </w:p>
         </w:tc>
@@ -4313,7 +4192,6 @@
               <w:rPr>
                 <w:rFonts w:ascii="Times New Roman" w:hAnsi="Times New Roman"/>
                 <w:b w:val="false"/>
-                <w:b w:val="false"/>
                 <w:bCs w:val="false"/>
                 <w:i w:val="false"/>
                 <w:i w:val="false"/>
@@ -4352,7 +4230,7 @@
         <w:trPr/>
         <w:tc>
           <w:tcPr>
-            <w:tcW w:w="899" w:type="dxa"/>
+            <w:tcW w:w="898" w:type="dxa"/>
             <w:tcBorders>
               <w:left w:val="single" w:sz="4" w:space="0" w:color="000000"/>
               <w:bottom w:val="single" w:sz="4" w:space="0" w:color="000000"/>
@@ -4367,44 +4245,61 @@
               <w:rPr>
                 <w:rFonts w:ascii="Times New Roman" w:hAnsi="Times New Roman"/>
                 <w:b w:val="false"/>
-                <w:b w:val="false"/>
-                <w:bCs w:val="false"/>
-                <w:i w:val="false"/>
-                <w:i w:val="false"/>
-                <w:iCs w:val="false"/>
-                <w:strike w:val="false"/>
-                <w:dstrike w:val="false"/>
-                <w:outline w:val="false"/>
-                <w:shadow w:val="false"/>
-                <w:color w:val="000000"/>
-                <w:sz w:val="24"/>
-                <w:szCs w:val="24"/>
-                <w:u w:val="none"/>
-              </w:rPr>
-            </w:pPr>
-            <w:r>
-              <w:rPr>
-                <w:rFonts w:ascii="Times New Roman" w:hAnsi="Times New Roman"/>
-                <w:b w:val="false"/>
-                <w:bCs w:val="false"/>
-                <w:i w:val="false"/>
-                <w:iCs w:val="false"/>
-                <w:strike w:val="false"/>
-                <w:dstrike w:val="false"/>
-                <w:outline w:val="false"/>
-                <w:shadow w:val="false"/>
-                <w:color w:val="000000"/>
-                <w:sz w:val="24"/>
-                <w:szCs w:val="24"/>
-                <w:u w:val="none"/>
-              </w:rPr>
-              <w:t>NFR-5</w:t>
-            </w:r>
-          </w:p>
-        </w:tc>
-        <w:tc>
-          <w:tcPr>
-            <w:tcW w:w="6211" w:type="dxa"/>
+                <w:bCs w:val="false"/>
+                <w:i w:val="false"/>
+                <w:i w:val="false"/>
+                <w:iCs w:val="false"/>
+                <w:strike w:val="false"/>
+                <w:dstrike w:val="false"/>
+                <w:outline w:val="false"/>
+                <w:shadow w:val="false"/>
+                <w:color w:val="000000"/>
+                <w:sz w:val="24"/>
+                <w:szCs w:val="24"/>
+                <w:u w:val="none"/>
+              </w:rPr>
+            </w:pPr>
+            <w:r>
+              <w:rPr>
+                <w:rFonts w:ascii="Times New Roman" w:hAnsi="Times New Roman"/>
+                <w:b w:val="false"/>
+                <w:bCs w:val="false"/>
+                <w:i w:val="false"/>
+                <w:iCs w:val="false"/>
+                <w:strike w:val="false"/>
+                <w:dstrike w:val="false"/>
+                <w:outline w:val="false"/>
+                <w:shadow w:val="false"/>
+                <w:color w:val="000000"/>
+                <w:sz w:val="24"/>
+                <w:szCs w:val="24"/>
+                <w:u w:val="none"/>
+              </w:rPr>
+              <w:t>NFR-</w:t>
+            </w:r>
+            <w:r>
+              <w:rPr>
+                <w:rFonts w:ascii="Times New Roman" w:hAnsi="Times New Roman"/>
+                <w:b w:val="false"/>
+                <w:bCs w:val="false"/>
+                <w:i w:val="false"/>
+                <w:iCs w:val="false"/>
+                <w:strike w:val="false"/>
+                <w:dstrike w:val="false"/>
+                <w:outline w:val="false"/>
+                <w:shadow w:val="false"/>
+                <w:color w:val="000000"/>
+                <w:sz w:val="24"/>
+                <w:szCs w:val="24"/>
+                <w:u w:val="none"/>
+              </w:rPr>
+              <w:t>5</w:t>
+            </w:r>
+          </w:p>
+        </w:tc>
+        <w:tc>
+          <w:tcPr>
+            <w:tcW w:w="6212" w:type="dxa"/>
             <w:tcBorders>
               <w:left w:val="single" w:sz="4" w:space="0" w:color="000000"/>
               <w:bottom w:val="single" w:sz="4" w:space="0" w:color="000000"/>
@@ -4419,38 +4314,55 @@
               <w:rPr>
                 <w:rFonts w:ascii="Times New Roman" w:hAnsi="Times New Roman"/>
                 <w:b w:val="false"/>
-                <w:b w:val="false"/>
-                <w:bCs w:val="false"/>
-                <w:i w:val="false"/>
-                <w:i w:val="false"/>
-                <w:iCs w:val="false"/>
-                <w:strike w:val="false"/>
-                <w:dstrike w:val="false"/>
-                <w:outline w:val="false"/>
-                <w:shadow w:val="false"/>
-                <w:color w:val="000000"/>
-                <w:sz w:val="24"/>
-                <w:szCs w:val="24"/>
-                <w:u w:val="none"/>
-              </w:rPr>
-            </w:pPr>
-            <w:r>
-              <w:rPr>
-                <w:rFonts w:ascii="Times New Roman" w:hAnsi="Times New Roman"/>
-                <w:b w:val="false"/>
-                <w:bCs w:val="false"/>
-                <w:i w:val="false"/>
-                <w:iCs w:val="false"/>
-                <w:strike w:val="false"/>
-                <w:dstrike w:val="false"/>
-                <w:outline w:val="false"/>
-                <w:shadow w:val="false"/>
-                <w:color w:val="000000"/>
-                <w:sz w:val="24"/>
-                <w:szCs w:val="24"/>
-                <w:u w:val="none"/>
-              </w:rPr>
-              <w:t>Users can toggle push notifications in the settings.</w:t>
+                <w:bCs w:val="false"/>
+                <w:i w:val="false"/>
+                <w:i w:val="false"/>
+                <w:iCs w:val="false"/>
+                <w:strike w:val="false"/>
+                <w:dstrike w:val="false"/>
+                <w:outline w:val="false"/>
+                <w:shadow w:val="false"/>
+                <w:color w:val="000000"/>
+                <w:sz w:val="24"/>
+                <w:szCs w:val="24"/>
+                <w:u w:val="none"/>
+              </w:rPr>
+            </w:pPr>
+            <w:r>
+              <w:rPr>
+                <w:rFonts w:ascii="Times New Roman" w:hAnsi="Times New Roman"/>
+                <w:b w:val="false"/>
+                <w:bCs w:val="false"/>
+                <w:i w:val="false"/>
+                <w:iCs w:val="false"/>
+                <w:strike w:val="false"/>
+                <w:dstrike w:val="false"/>
+                <w:outline w:val="false"/>
+                <w:shadow w:val="false"/>
+                <w:color w:val="000000"/>
+                <w:sz w:val="24"/>
+                <w:szCs w:val="24"/>
+                <w:u w:val="none"/>
+              </w:rPr>
+              <w:t xml:space="preserve">Upon opening the app, the </w:t>
+            </w:r>
+            <w:r>
+              <w:rPr>
+                <w:rFonts w:ascii="Times New Roman" w:hAnsi="Times New Roman"/>
+                <w:b w:val="false"/>
+                <w:bCs w:val="false"/>
+                <w:i w:val="false"/>
+                <w:iCs w:val="false"/>
+                <w:strike w:val="false"/>
+                <w:dstrike w:val="false"/>
+                <w:outline w:val="false"/>
+                <w:shadow w:val="false"/>
+                <w:color w:val="000000"/>
+                <w:sz w:val="24"/>
+                <w:szCs w:val="24"/>
+                <w:u w:val="none"/>
+              </w:rPr>
+              <w:t>recommended song’s title, artist, and cover art will be presented to the user.</w:t>
             </w:r>
           </w:p>
         </w:tc>
@@ -4472,197 +4384,22 @@
               <w:rPr>
                 <w:rFonts w:ascii="Times New Roman" w:hAnsi="Times New Roman"/>
                 <w:b w:val="false"/>
-                <w:b w:val="false"/>
-                <w:bCs w:val="false"/>
-                <w:i w:val="false"/>
-                <w:i w:val="false"/>
-                <w:iCs w:val="false"/>
-                <w:strike w:val="false"/>
-                <w:dstrike w:val="false"/>
-                <w:outline w:val="false"/>
-                <w:shadow w:val="false"/>
-                <w:color w:val="000000"/>
-                <w:sz w:val="24"/>
-                <w:szCs w:val="24"/>
-                <w:u w:val="none"/>
-              </w:rPr>
-            </w:pPr>
-            <w:r>
-              <w:rPr>
-                <w:rFonts w:ascii="Times New Roman" w:hAnsi="Times New Roman"/>
-                <w:b w:val="false"/>
-                <w:bCs w:val="false"/>
-                <w:i w:val="false"/>
-                <w:iCs w:val="false"/>
-                <w:strike w:val="false"/>
-                <w:dstrike w:val="false"/>
-                <w:outline w:val="false"/>
-                <w:shadow w:val="false"/>
-                <w:color w:val="000000"/>
-                <w:sz w:val="24"/>
-                <w:szCs w:val="24"/>
-                <w:u w:val="none"/>
-              </w:rPr>
-            </w:r>
-          </w:p>
-        </w:tc>
-      </w:tr>
-      <w:tr>
-        <w:trPr/>
-        <w:tc>
-          <w:tcPr>
-            <w:tcW w:w="899" w:type="dxa"/>
-            <w:tcBorders>
-              <w:left w:val="single" w:sz="4" w:space="0" w:color="000000"/>
-              <w:bottom w:val="single" w:sz="4" w:space="0" w:color="000000"/>
-            </w:tcBorders>
-          </w:tcPr>
-          <w:p>
-            <w:pPr>
-              <w:pStyle w:val="TableContents"/>
-              <w:widowControl w:val="false"/>
-              <w:bidi w:val="0"/>
-              <w:jc w:val="left"/>
-              <w:rPr>
-                <w:rFonts w:ascii="Times New Roman" w:hAnsi="Times New Roman"/>
-                <w:b w:val="false"/>
-                <w:b w:val="false"/>
-                <w:bCs w:val="false"/>
-                <w:i w:val="false"/>
-                <w:i w:val="false"/>
-                <w:iCs w:val="false"/>
-                <w:strike w:val="false"/>
-                <w:dstrike w:val="false"/>
-                <w:outline w:val="false"/>
-                <w:shadow w:val="false"/>
-                <w:color w:val="000000"/>
-                <w:sz w:val="24"/>
-                <w:szCs w:val="24"/>
-                <w:u w:val="none"/>
-              </w:rPr>
-            </w:pPr>
-            <w:r>
-              <w:rPr>
-                <w:rFonts w:ascii="Times New Roman" w:hAnsi="Times New Roman"/>
-                <w:b w:val="false"/>
-                <w:bCs w:val="false"/>
-                <w:i w:val="false"/>
-                <w:iCs w:val="false"/>
-                <w:strike w:val="false"/>
-                <w:dstrike w:val="false"/>
-                <w:outline w:val="false"/>
-                <w:shadow w:val="false"/>
-                <w:color w:val="000000"/>
-                <w:sz w:val="24"/>
-                <w:szCs w:val="24"/>
-                <w:u w:val="none"/>
-              </w:rPr>
-              <w:t>NFR-6</w:t>
-            </w:r>
-          </w:p>
-        </w:tc>
-        <w:tc>
-          <w:tcPr>
-            <w:tcW w:w="6211" w:type="dxa"/>
-            <w:tcBorders>
-              <w:left w:val="single" w:sz="4" w:space="0" w:color="000000"/>
-              <w:bottom w:val="single" w:sz="4" w:space="0" w:color="000000"/>
-            </w:tcBorders>
-          </w:tcPr>
-          <w:p>
-            <w:pPr>
-              <w:pStyle w:val="Normal"/>
-              <w:widowControl w:val="false"/>
-              <w:bidi w:val="0"/>
-              <w:jc w:val="left"/>
-              <w:rPr>
-                <w:rFonts w:ascii="Times New Roman" w:hAnsi="Times New Roman"/>
-                <w:b w:val="false"/>
-                <w:b w:val="false"/>
-                <w:bCs w:val="false"/>
-                <w:i w:val="false"/>
-                <w:i w:val="false"/>
-                <w:iCs w:val="false"/>
-                <w:strike w:val="false"/>
-                <w:dstrike w:val="false"/>
-                <w:outline w:val="false"/>
-                <w:shadow w:val="false"/>
-                <w:color w:val="000000"/>
-                <w:sz w:val="24"/>
-                <w:szCs w:val="24"/>
-                <w:u w:val="none"/>
-              </w:rPr>
-            </w:pPr>
-            <w:r>
-              <w:rPr>
-                <w:rFonts w:ascii="Times New Roman" w:hAnsi="Times New Roman"/>
-                <w:b w:val="false"/>
-                <w:bCs w:val="false"/>
-                <w:i w:val="false"/>
-                <w:iCs w:val="false"/>
-                <w:strike w:val="false"/>
-                <w:dstrike w:val="false"/>
-                <w:outline w:val="false"/>
-                <w:shadow w:val="false"/>
-                <w:color w:val="000000"/>
-                <w:sz w:val="24"/>
-                <w:szCs w:val="24"/>
-                <w:u w:val="none"/>
-              </w:rPr>
-              <w:t>Upon opening the app, the previous recommendation should be in immediate view of user.</w:t>
-            </w:r>
-          </w:p>
-        </w:tc>
-        <w:tc>
-          <w:tcPr>
-            <w:tcW w:w="2865" w:type="dxa"/>
-            <w:tcBorders>
-              <w:left w:val="single" w:sz="4" w:space="0" w:color="000000"/>
-              <w:bottom w:val="single" w:sz="4" w:space="0" w:color="000000"/>
-              <w:right w:val="single" w:sz="4" w:space="0" w:color="000000"/>
-            </w:tcBorders>
-          </w:tcPr>
-          <w:p>
-            <w:pPr>
-              <w:pStyle w:val="TableContents"/>
-              <w:widowControl w:val="false"/>
-              <w:bidi w:val="0"/>
-              <w:jc w:val="left"/>
-              <w:rPr>
-                <w:rFonts w:ascii="Times New Roman" w:hAnsi="Times New Roman"/>
-                <w:b w:val="false"/>
-                <w:b w:val="false"/>
-                <w:bCs w:val="false"/>
-                <w:i w:val="false"/>
-                <w:i w:val="false"/>
-                <w:iCs w:val="false"/>
-                <w:strike w:val="false"/>
-                <w:dstrike w:val="false"/>
-                <w:outline w:val="false"/>
-                <w:shadow w:val="false"/>
-                <w:color w:val="000000"/>
-                <w:sz w:val="24"/>
-                <w:szCs w:val="24"/>
-                <w:u w:val="none"/>
-              </w:rPr>
-            </w:pPr>
-            <w:r>
-              <w:rPr>
-                <w:rFonts w:ascii="Times New Roman" w:hAnsi="Times New Roman"/>
-                <w:b w:val="false"/>
-                <w:bCs w:val="false"/>
-                <w:i w:val="false"/>
-                <w:iCs w:val="false"/>
-                <w:strike w:val="false"/>
-                <w:dstrike w:val="false"/>
-                <w:outline w:val="false"/>
-                <w:shadow w:val="false"/>
-                <w:color w:val="000000"/>
-                <w:sz w:val="24"/>
-                <w:szCs w:val="24"/>
-                <w:u w:val="none"/>
-              </w:rPr>
-              <w:t>This gives the user another chance to up/down-vote the song in case they forgot to.</w:t>
+                <w:bCs w:val="false"/>
+                <w:i w:val="false"/>
+                <w:i w:val="false"/>
+                <w:iCs w:val="false"/>
+                <w:strike w:val="false"/>
+                <w:dstrike w:val="false"/>
+                <w:outline w:val="false"/>
+                <w:shadow w:val="false"/>
+                <w:color w:val="000000"/>
+                <w:sz w:val="24"/>
+                <w:szCs w:val="24"/>
+                <w:u w:val="none"/>
+              </w:rPr>
+            </w:pPr>
+            <w:r>
+              <w:rPr/>
             </w:r>
           </w:p>
         </w:tc>
@@ -4676,13 +4413,17 @@
         <w:rPr>
           <w:rFonts w:ascii="Times New Roman" w:hAnsi="Times New Roman"/>
           <w:b w:val="false"/>
+          <w:bCs w:val="false"/>
+          <w:u w:val="none"/>
+        </w:rPr>
+      </w:pPr>
+      <w:r>
+        <w:rPr>
+          <w:rFonts w:ascii="Times New Roman" w:hAnsi="Times New Roman"/>
           <w:b w:val="false"/>
           <w:bCs w:val="false"/>
           <w:u w:val="none"/>
         </w:rPr>
-      </w:pPr>
-      <w:r>
-        <w:rPr/>
       </w:r>
     </w:p>
     <w:sectPr>
@@ -4722,7 +4463,7 @@
     <w:pPr>
       <w:widowControl/>
       <w:suppressAutoHyphens w:val="true"/>
-      <w:overflowPunct w:val="false"/>
+      <w:overflowPunct w:val="true"/>
       <w:bidi w:val="0"/>
       <w:spacing w:before="0" w:after="0"/>
       <w:jc w:val="left"/>

</xml_diff>